<commit_message>
add sample size into writing
</commit_message>
<xml_diff>
--- a/writing/kapur_sabgrowth_v2.docx
+++ b/writing/kapur_sabgrowth_v2.docx
@@ -38,8 +38,6 @@
         </w:rPr>
         <w:t xml:space="preserve">[others] </w:t>
       </w:r>
-      <w:bookmarkStart w:id="1" w:name="_GoBack"/>
-      <w:bookmarkEnd w:id="1"/>
       <w:r>
         <w:t>Punt, A.</w:t>
       </w:r>
@@ -1600,7 +1598,7 @@
         <w:spacing w:after="0" w:line="240" w:lineRule="auto"/>
         <w:ind w:firstLine="720"/>
       </w:pPr>
-      <w:bookmarkStart w:id="2" w:name="_Hlk1972912"/>
+      <w:bookmarkStart w:id="1" w:name="_Hlk1972912"/>
       <w:r>
         <w:t xml:space="preserve">Sablefish are a highly mobile, long-lived, and valuable groundfish that have high movement rates (10 – 88% annual movement probabilities across Alaska, </w:t>
       </w:r>
@@ -2033,7 +2031,7 @@
           </w:rPr>
           <m:t>)+</m:t>
         </m:r>
-        <w:bookmarkStart w:id="3" w:name="_Hlk8372025"/>
+        <w:bookmarkStart w:id="2" w:name="_Hlk8372025"/>
         <m:sSub>
           <m:sSubPr>
             <m:ctrlPr>
@@ -2062,7 +2060,7 @@
           </m:sub>
         </m:sSub>
       </m:oMath>
-      <w:bookmarkEnd w:id="3"/>
+      <w:bookmarkEnd w:id="2"/>
     </w:p>
     <w:p>
       <w:pPr>
@@ -3267,8 +3265,8 @@
       <w:r>
         <w:t xml:space="preserve">parameters of the current GAM spline (typically just one); the square root provides the standard error for each derivative estimate of the spline. </w:t>
       </w:r>
-      <w:bookmarkStart w:id="4" w:name="_Hlk3457523"/>
-      <w:bookmarkStart w:id="5" w:name="_Hlk2063522"/>
+      <w:bookmarkStart w:id="3" w:name="_Hlk3457523"/>
+      <w:bookmarkStart w:id="4" w:name="_Hlk2063522"/>
       <w:r>
         <w:t xml:space="preserve">These steps are repeated </w:t>
       </w:r>
@@ -3278,35 +3276,35 @@
       <w:r>
         <w:t>years and longitudes</w:t>
       </w:r>
+      <w:bookmarkEnd w:id="3"/>
+      <w:r>
+        <w:t xml:space="preserve">. For each parameter, we identify </w:t>
+      </w:r>
+      <w:r>
+        <w:t xml:space="preserve">at which covariate value (i.e. latitude) </w:t>
+      </w:r>
+      <w:r>
+        <w:t xml:space="preserve">the maximum absolute value of the first derivative is </w:t>
+      </w:r>
+      <w:r>
+        <w:t>obtained;</w:t>
+      </w:r>
+      <w:r>
+        <w:t xml:space="preserve"> this is rounded to the nearest integer and defined as the “breakpoint”</w:t>
+      </w:r>
+      <w:r>
+        <w:t xml:space="preserve"> </w:t>
+      </w:r>
+      <w:r>
+        <w:t xml:space="preserve">if </w:t>
+      </w:r>
+      <w:r>
+        <w:t>its 95% confidence interval does not include zero</w:t>
+      </w:r>
+      <w:r>
+        <w:t xml:space="preserve">. </w:t>
+      </w:r>
       <w:bookmarkEnd w:id="4"/>
-      <w:r>
-        <w:t xml:space="preserve">. For each parameter, we identify </w:t>
-      </w:r>
-      <w:r>
-        <w:t xml:space="preserve">at which covariate value (i.e. latitude) </w:t>
-      </w:r>
-      <w:r>
-        <w:t xml:space="preserve">the maximum absolute value of the first derivative is </w:t>
-      </w:r>
-      <w:r>
-        <w:t>obtained;</w:t>
-      </w:r>
-      <w:r>
-        <w:t xml:space="preserve"> this is rounded to the nearest integer and defined as the “breakpoint”</w:t>
-      </w:r>
-      <w:r>
-        <w:t xml:space="preserve"> </w:t>
-      </w:r>
-      <w:r>
-        <w:t xml:space="preserve">if </w:t>
-      </w:r>
-      <w:r>
-        <w:t>its 95% confidence interval does not include zero</w:t>
-      </w:r>
-      <w:r>
-        <w:t xml:space="preserve">. </w:t>
-      </w:r>
-      <w:bookmarkEnd w:id="5"/>
       <w:r>
         <w:fldChar w:fldCharType="begin"/>
       </w:r>
@@ -3625,7 +3623,7 @@
           <w:rFonts w:eastAsiaTheme="minorEastAsia"/>
         </w:rPr>
       </w:pPr>
-      <w:bookmarkStart w:id="6" w:name="_Ref5721864"/>
+      <w:bookmarkStart w:id="5" w:name="_Ref5721864"/>
       <w:r>
         <w:t xml:space="preserve">Equation </w:t>
       </w:r>
@@ -3659,7 +3657,7 @@
         </w:rPr>
         <w:fldChar w:fldCharType="end"/>
       </w:r>
-      <w:bookmarkEnd w:id="6"/>
+      <w:bookmarkEnd w:id="5"/>
       <w:r>
         <w:t xml:space="preserve"> </w:t>
       </w:r>
@@ -4266,7 +4264,7 @@
         <w:pStyle w:val="Caption"/>
         <w:spacing w:before="120" w:after="0"/>
       </w:pPr>
-      <w:bookmarkStart w:id="7" w:name="_Ref5721903"/>
+      <w:bookmarkStart w:id="6" w:name="_Ref5721903"/>
       <w:r>
         <w:lastRenderedPageBreak/>
         <w:t xml:space="preserve">Equation </w:t>
@@ -4301,7 +4299,7 @@
         </w:rPr>
         <w:fldChar w:fldCharType="end"/>
       </w:r>
-      <w:bookmarkEnd w:id="7"/>
+      <w:bookmarkEnd w:id="6"/>
       <w:r>
         <w:t xml:space="preserve"> </w:t>
       </w:r>
@@ -4558,7 +4556,7 @@
       <w:pPr>
         <w:spacing w:after="0" w:line="240" w:lineRule="auto"/>
       </w:pPr>
-      <w:bookmarkStart w:id="8" w:name="_Hlk2063641"/>
+      <w:bookmarkStart w:id="7" w:name="_Hlk2063641"/>
       <w:r>
         <w:t>w</w:t>
       </w:r>
@@ -4858,7 +4856,7 @@
         </w:rPr>
         <w:t xml:space="preserve">in </w:t>
       </w:r>
-      <w:bookmarkStart w:id="9" w:name="_Hlk8634348"/>
+      <w:bookmarkStart w:id="8" w:name="_Hlk8634348"/>
       <w:r>
         <w:rPr>
           <w:i/>
@@ -4895,7 +4893,7 @@
         </w:rPr>
         <w:t xml:space="preserve"> </w:t>
       </w:r>
-      <w:bookmarkEnd w:id="9"/>
+      <w:bookmarkEnd w:id="8"/>
       <w:r>
         <w:rPr>
           <w:rFonts w:eastAsiaTheme="minorEastAsia"/>
@@ -5456,65 +5454,34 @@
         <w:t xml:space="preserve"> </w:t>
       </w:r>
       <w:r>
-        <w:rPr>
-          <w:highlight w:val="yellow"/>
-        </w:rPr>
         <w:t>which averaged</w:t>
       </w:r>
       <w:r>
-        <w:rPr>
-          <w:highlight w:val="yellow"/>
-        </w:rPr>
         <w:t xml:space="preserve"> 530</w:t>
       </w:r>
       <w:r>
-        <w:rPr>
-          <w:highlight w:val="yellow"/>
-        </w:rPr>
         <w:t xml:space="preserve"> </w:t>
       </w:r>
-      <w:commentRangeStart w:id="10"/>
-      <w:commentRangeStart w:id="11"/>
-      <w:r>
-        <w:rPr>
-          <w:highlight w:val="yellow"/>
-        </w:rPr>
+      <w:r>
         <w:t>439</w:t>
       </w:r>
-      <w:commentRangeEnd w:id="10"/>
-      <w:r>
-        <w:rPr>
-          <w:rStyle w:val="CommentReference"/>
-          <w:highlight w:val="yellow"/>
-        </w:rPr>
-        <w:commentReference w:id="10"/>
-      </w:r>
-      <w:commentRangeEnd w:id="11"/>
-      <w:r>
-        <w:rPr>
-          <w:rStyle w:val="CommentReference"/>
-          <w:highlight w:val="yellow"/>
-        </w:rPr>
-        <w:commentReference w:id="11"/>
-      </w:r>
-      <w:r>
-        <w:rPr>
-          <w:highlight w:val="yellow"/>
-        </w:rPr>
+      <w:r>
         <w:t xml:space="preserve"> age-six fish per dataset</w:t>
       </w:r>
       <w:r>
-        <w:rPr>
-          <w:highlight w:val="yellow"/>
-        </w:rPr>
-        <w:t xml:space="preserve"> (we did not find the method’s accuracy sensitive to sample sizes half or double this; see Appendix section A.4)</w:t>
-      </w:r>
-      <w:r>
-        <w:rPr>
-          <w:highlight w:val="yellow"/>
-        </w:rPr>
+        <w:t xml:space="preserve"> (we did not find the method’s accuracy sensitive t</w:t>
+      </w:r>
+      <w:r>
+        <w:t>o either halving or reducing the sample size by 25%</w:t>
+      </w:r>
+      <w:r>
+        <w:t>; see Appendix section A.4)</w:t>
+      </w:r>
+      <w:r>
         <w:t>.</w:t>
       </w:r>
+      <w:bookmarkStart w:id="9" w:name="_GoBack"/>
+      <w:bookmarkEnd w:id="9"/>
       <w:r>
         <w:t xml:space="preserve"> </w:t>
       </w:r>
@@ -5780,7 +5747,7 @@
       <w:pPr>
         <w:pStyle w:val="Heading3"/>
       </w:pPr>
-      <w:bookmarkStart w:id="12" w:name="_Ref5258267"/>
+      <w:bookmarkStart w:id="10" w:name="_Ref5258267"/>
       <w:r>
         <w:t>2.</w:t>
       </w:r>
@@ -5799,7 +5766,7 @@
       <w:r>
         <w:t>etrics</w:t>
       </w:r>
-      <w:bookmarkEnd w:id="12"/>
+      <w:bookmarkEnd w:id="10"/>
     </w:p>
     <w:p>
       <w:pPr>
@@ -5898,24 +5865,24 @@
       <w:r>
         <w:t xml:space="preserve">, row 4), </w:t>
       </w:r>
-      <w:commentRangeStart w:id="13"/>
-      <w:commentRangeStart w:id="14"/>
+      <w:commentRangeStart w:id="11"/>
+      <w:commentRangeStart w:id="12"/>
       <w:r>
         <w:t>we only considered the GAM analysis to have correctly identified the true breakpoint if it was an exact match</w:t>
       </w:r>
-      <w:commentRangeEnd w:id="13"/>
+      <w:commentRangeEnd w:id="11"/>
       <w:r>
         <w:rPr>
           <w:rStyle w:val="CommentReference"/>
         </w:rPr>
-        <w:commentReference w:id="13"/>
-      </w:r>
-      <w:commentRangeEnd w:id="14"/>
+        <w:commentReference w:id="11"/>
+      </w:r>
+      <w:commentRangeEnd w:id="12"/>
       <w:r>
         <w:rPr>
           <w:rStyle w:val="CommentReference"/>
         </w:rPr>
-        <w:commentReference w:id="14"/>
+        <w:commentReference w:id="12"/>
       </w:r>
       <w:r>
         <w:t xml:space="preserve"> </w:t>
@@ -6345,8 +6312,8 @@
         <w:t>tabulated.</w:t>
       </w:r>
     </w:p>
-    <w:bookmarkEnd w:id="2"/>
-    <w:bookmarkEnd w:id="8"/>
+    <w:bookmarkEnd w:id="1"/>
+    <w:bookmarkEnd w:id="7"/>
     <w:p>
       <w:pPr>
         <w:pStyle w:val="Heading2"/>
@@ -6364,228 +6331,228 @@
         <w:spacing w:after="0" w:line="240" w:lineRule="auto"/>
         <w:ind w:firstLine="360"/>
       </w:pPr>
+      <w:commentRangeStart w:id="13"/>
+      <w:r>
+        <w:t>We</w:t>
+      </w:r>
+      <w:commentRangeEnd w:id="13"/>
+      <w:r>
+        <w:rPr>
+          <w:rStyle w:val="CommentReference"/>
+        </w:rPr>
+        <w:commentReference w:id="13"/>
+      </w:r>
+      <w:r>
+        <w:t xml:space="preserve"> obtained fishery-independent length and age data from the </w:t>
+      </w:r>
+      <w:r>
+        <w:t>Bering Sea, Aleutian Islands, and Gulf of Alaska</w:t>
+      </w:r>
+      <w:r>
+        <w:t xml:space="preserve"> </w:t>
+      </w:r>
+      <w:r>
+        <w:t>Sablefish Longline Survey</w:t>
+      </w:r>
+      <w:commentRangeStart w:id="14"/>
       <w:commentRangeStart w:id="15"/>
-      <w:r>
-        <w:t>We</w:t>
-      </w:r>
+      <w:commentRangeStart w:id="16"/>
+      <w:commentRangeEnd w:id="14"/>
       <w:commentRangeEnd w:id="15"/>
-      <w:r>
-        <w:rPr>
-          <w:rStyle w:val="CommentReference"/>
-        </w:rPr>
-        <w:commentReference w:id="15"/>
-      </w:r>
-      <w:r>
-        <w:t xml:space="preserve"> obtained fishery-independent length and age data from the </w:t>
-      </w:r>
-      <w:r>
-        <w:t>Bering Sea, Aleutian Islands, and Gulf of Alaska</w:t>
-      </w:r>
-      <w:r>
+      <w:commentRangeEnd w:id="16"/>
+      <w:r>
+        <w:t xml:space="preserve"> and </w:t>
+      </w:r>
+      <w:r>
+        <w:t xml:space="preserve">the </w:t>
+      </w:r>
+      <w:r>
+        <w:t>U.S. West Coast Groundfish Bottom Trawl Survey</w:t>
+      </w:r>
+      <w:r>
+        <w:t xml:space="preserve"> conducted annually by the </w:t>
+      </w:r>
+      <w:r>
+        <w:t>Alaska Fisheries Science Center and Northwest Fisheries Science Center, respectively</w:t>
+      </w:r>
+      <w:r>
+        <w:t>.</w:t>
+      </w:r>
+      <w:r>
+        <w:rPr>
+          <w:color w:val="FF0000"/>
+        </w:rPr>
         <w:t xml:space="preserve"> </w:t>
       </w:r>
       <w:r>
-        <w:t>Sablefish Longline Survey</w:t>
-      </w:r>
-      <w:commentRangeStart w:id="16"/>
+        <w:t xml:space="preserve">We also obtained length and age records from the Canadian Department of Fisheries and Oceans, which has performed an annual trap-based survey since 1991. </w:t>
+      </w:r>
+      <w:r>
+        <w:t xml:space="preserve">Data from each region included measured length, sex, age, and the starting latitude and longitude which determined the survey station. </w:t>
+      </w:r>
+      <w:r>
+        <w:t>Due to computational constraints,</w:t>
+      </w:r>
+      <w:r>
+        <w:t xml:space="preserve"> and to avoid disproportionate influence</w:t>
+      </w:r>
+      <w:r>
+        <w:t xml:space="preserve"> of more heavily-sampled regions on breakpoint estimates</w:t>
+      </w:r>
+      <w:r>
+        <w:t>,</w:t>
+      </w:r>
+      <w:r>
+        <w:t xml:space="preserve"> we randomly subsampled </w:t>
+      </w:r>
+      <w:r>
+        <w:t>15,000 total</w:t>
+      </w:r>
+      <w:r>
+        <w:t xml:space="preserve"> </w:t>
+      </w:r>
+      <w:r>
+        <w:t>records from each of the three management regions</w:t>
+      </w:r>
+      <w:r>
+        <w:t>.</w:t>
+      </w:r>
+      <w:r>
+        <w:t xml:space="preserve"> </w:t>
+      </w:r>
+      <w:r>
+        <w:t xml:space="preserve">The subsampling was random with respect to latitude, longitude, age and sex, using the </w:t>
+      </w:r>
+      <w:proofErr w:type="spellStart"/>
+      <w:r>
+        <w:t>sample_n</w:t>
+      </w:r>
+      <w:proofErr w:type="spellEnd"/>
+      <w:r>
+        <w:t xml:space="preserve"> function from the package </w:t>
+      </w:r>
+      <w:proofErr w:type="spellStart"/>
+      <w:r>
+        <w:t>dplyr</w:t>
+      </w:r>
+      <w:proofErr w:type="spellEnd"/>
+      <w:r>
+        <w:t xml:space="preserve"> </w:t>
+      </w:r>
+      <w:r>
+        <w:fldChar w:fldCharType="begin" w:fldLock="1"/>
+      </w:r>
+      <w:r>
+        <w:instrText>ADDIN CSL_CITATION {"citationItems":[{"id":"ITEM-1","itemData":{"author":[{"dropping-particle":"","family":"Wickham","given":"Hadley","non-dropping-particle":"","parse-names":false,"suffix":""},{"dropping-particle":"","family":"Francois","given":"Romain","non-dropping-particle":"","parse-names":false,"suffix":""},{"dropping-particle":"","family":"Henry","given":"Lionel","non-dropping-particle":"","parse-names":false,"suffix":""},{"dropping-particle":"","family":"Muller","given":"Kirill","non-dropping-particle":"","parse-names":false,"suffix":""}],"id":"ITEM-1","issued":{"date-parts":[["2019"]]},"note":"R package version 0.8.0.1","title":"dplyr: A Grammar of Data Manipulation","type":"article"},"uris":["http://www.mendeley.com/documents/?uuid=5098af6f-94e4-40ae-9970-ee905f6526e8"]}],"mendeley":{"formattedCitation":"(Wickham et al., 2019)","plainTextFormattedCitation":"(Wickham et al., 2019)","previouslyFormattedCitation":"(Wickham et al., 2019)"},"properties":{"noteIndex":0},"schema":"https://github.com/citation-style-language/schema/raw/master/csl-citation.json"}</w:instrText>
+      </w:r>
+      <w:r>
+        <w:fldChar w:fldCharType="separate"/>
+      </w:r>
+      <w:r>
+        <w:rPr>
+          <w:noProof/>
+        </w:rPr>
+        <w:t>(Wickham et al., 2019)</w:t>
+      </w:r>
+      <w:r>
+        <w:fldChar w:fldCharType="end"/>
+      </w:r>
+      <w:r>
+        <w:t>.</w:t>
+      </w:r>
+    </w:p>
+    <w:p>
+      <w:pPr>
+        <w:spacing w:after="0" w:line="240" w:lineRule="auto"/>
+        <w:ind w:firstLine="360"/>
+      </w:pPr>
+      <w:r>
+        <w:t xml:space="preserve">We </w:t>
+      </w:r>
+      <w:r>
+        <w:t>applied the</w:t>
+      </w:r>
+      <w:r>
+        <w:t xml:space="preserve"> method to identify spatial and temporal breakpoints for each sex separately</w:t>
+      </w:r>
+      <w:r>
+        <w:t xml:space="preserve"> at several key ages: age 4 (before length-at-50%-maturity for both males and females in all regions), age </w:t>
+      </w:r>
+      <w:r>
+        <w:t>6</w:t>
+      </w:r>
+      <w:r>
+        <w:t xml:space="preserve"> (after length-at-50%-maturity for both males and females in all regions) and age 30, roughly the length at which sablefish are expected to obtain their maximum </w:t>
+      </w:r>
+      <w:r>
+        <w:t xml:space="preserve">length </w:t>
+      </w:r>
+      <w:r>
+        <w:fldChar w:fldCharType="begin" w:fldLock="1"/>
+      </w:r>
+      <w:r>
+        <w:instrText>ADDIN CSL_CITATION {"citationItems":[{"id":"ITEM-1","itemData":{"author":[{"dropping-particle":"","family":"Johnson","given":"Kelli F","non-dropping-particle":"","parse-names":false,"suffix":""},{"dropping-particle":"","family":"Rudd","given":"Merrill B.","non-dropping-particle":"","parse-names":false,"suffix":""},{"dropping-particle":"","family":"Pons","given":"Maite","non-dropping-particle":"","parse-names":false,"suffix":""},{"dropping-particle":"","family":"Akselrud","given":"Caitlin Allen","non-dropping-particle":"","parse-names":false,"suffix":""},{"dropping-particle":"","family":"Lee","given":"Qi","non-dropping-particle":"","parse-names":false,"suffix":""},{"dropping-particle":"","family":"Haltuch","given":"Melissa A","non-dropping-particle":"","parse-names":false,"suffix":""},{"dropping-particle":"","family":"Hamel","given":"Owen S","non-dropping-particle":"","parse-names":false,"suffix":""}],"id":"ITEM-1","issued":{"date-parts":[["2015"]]},"number-of-pages":"1-377","title":"Status of the U.S. sablefish resource in 2015","type":"report"},"uris":["http://www.mendeley.com/documents/?uuid=7f177cca-8a37-4315-b85c-6559382eb476"]}],"mendeley":{"formattedCitation":"(Johnson et al., 2015)","plainTextFormattedCitation":"(Johnson et al., 2015)","previouslyFormattedCitation":"(Johnson et al., 2015)"},"properties":{"noteIndex":0},"schema":"https://github.com/citation-style-language/schema/raw/master/csl-citation.json"}</w:instrText>
+      </w:r>
+      <w:r>
+        <w:fldChar w:fldCharType="separate"/>
+      </w:r>
+      <w:r>
+        <w:rPr>
+          <w:noProof/>
+        </w:rPr>
+        <w:t>(Johnson et al., 2015)</w:t>
+      </w:r>
+      <w:r>
+        <w:fldChar w:fldCharType="end"/>
+      </w:r>
+      <w:r>
+        <w:t>.</w:t>
+      </w:r>
+      <w:r>
+        <w:t xml:space="preserve"> </w:t>
+      </w:r>
+      <w:r>
+        <w:t xml:space="preserve">Our sampling method described above </w:t>
+      </w:r>
+      <w:r>
+        <w:t xml:space="preserve">produced a data set with an average of </w:t>
+      </w:r>
+      <w:r>
+        <w:t>1315</w:t>
+      </w:r>
+      <w:r>
+        <w:t xml:space="preserve"> </w:t>
+      </w:r>
+      <w:r>
+        <w:t>age 4, 1283</w:t>
+      </w:r>
+      <w:r>
+        <w:t xml:space="preserve"> age 6</w:t>
+      </w:r>
+      <w:r>
+        <w:t xml:space="preserve">, and </w:t>
+      </w:r>
       <w:commentRangeStart w:id="17"/>
       <w:commentRangeStart w:id="18"/>
-      <w:commentRangeEnd w:id="16"/>
+      <w:r>
+        <w:t>65</w:t>
+      </w:r>
       <w:commentRangeEnd w:id="17"/>
+      <w:r>
+        <w:rPr>
+          <w:rStyle w:val="CommentReference"/>
+        </w:rPr>
+        <w:commentReference w:id="17"/>
+      </w:r>
       <w:commentRangeEnd w:id="18"/>
       <w:r>
-        <w:t xml:space="preserve"> and </w:t>
-      </w:r>
-      <w:r>
-        <w:t xml:space="preserve">the </w:t>
-      </w:r>
-      <w:r>
-        <w:t>U.S. West Coast Groundfish Bottom Trawl Survey</w:t>
-      </w:r>
-      <w:r>
-        <w:t xml:space="preserve"> conducted annually by the </w:t>
-      </w:r>
-      <w:r>
-        <w:t>Alaska Fisheries Science Center and Northwest Fisheries Science Center, respectively</w:t>
-      </w:r>
-      <w:r>
-        <w:t>.</w:t>
-      </w:r>
-      <w:r>
-        <w:rPr>
-          <w:color w:val="FF0000"/>
-        </w:rPr>
-        <w:t xml:space="preserve"> </w:t>
-      </w:r>
-      <w:r>
-        <w:t xml:space="preserve">We also obtained length and age records from the Canadian Department of Fisheries and Oceans, which has performed an annual trap-based survey since 1991. </w:t>
-      </w:r>
-      <w:r>
-        <w:t xml:space="preserve">Data from each region included measured length, sex, age, and the starting latitude and longitude which determined the survey station. </w:t>
-      </w:r>
-      <w:r>
-        <w:t>Due to computational constraints,</w:t>
-      </w:r>
-      <w:r>
-        <w:t xml:space="preserve"> and to avoid disproportionate influence</w:t>
-      </w:r>
-      <w:r>
-        <w:t xml:space="preserve"> of more heavily-sampled regions on breakpoint estimates</w:t>
-      </w:r>
-      <w:r>
-        <w:t>,</w:t>
-      </w:r>
-      <w:r>
-        <w:t xml:space="preserve"> we randomly subsampled </w:t>
-      </w:r>
-      <w:r>
-        <w:t>15,000 total</w:t>
-      </w:r>
-      <w:r>
-        <w:t xml:space="preserve"> </w:t>
-      </w:r>
-      <w:r>
-        <w:t>records from each of the three management regions</w:t>
-      </w:r>
-      <w:r>
-        <w:t>.</w:t>
-      </w:r>
-      <w:r>
-        <w:t xml:space="preserve"> </w:t>
-      </w:r>
-      <w:r>
-        <w:t xml:space="preserve">The subsampling was random with respect to latitude, longitude, age and sex, using the </w:t>
-      </w:r>
-      <w:proofErr w:type="spellStart"/>
-      <w:r>
-        <w:t>sample_n</w:t>
-      </w:r>
-      <w:proofErr w:type="spellEnd"/>
-      <w:r>
-        <w:t xml:space="preserve"> function from the package </w:t>
-      </w:r>
-      <w:proofErr w:type="spellStart"/>
-      <w:r>
-        <w:t>dplyr</w:t>
-      </w:r>
-      <w:proofErr w:type="spellEnd"/>
-      <w:r>
-        <w:t xml:space="preserve"> </w:t>
-      </w:r>
-      <w:r>
-        <w:fldChar w:fldCharType="begin" w:fldLock="1"/>
-      </w:r>
-      <w:r>
-        <w:instrText>ADDIN CSL_CITATION {"citationItems":[{"id":"ITEM-1","itemData":{"author":[{"dropping-particle":"","family":"Wickham","given":"Hadley","non-dropping-particle":"","parse-names":false,"suffix":""},{"dropping-particle":"","family":"Francois","given":"Romain","non-dropping-particle":"","parse-names":false,"suffix":""},{"dropping-particle":"","family":"Henry","given":"Lionel","non-dropping-particle":"","parse-names":false,"suffix":""},{"dropping-particle":"","family":"Muller","given":"Kirill","non-dropping-particle":"","parse-names":false,"suffix":""}],"id":"ITEM-1","issued":{"date-parts":[["2019"]]},"note":"R package version 0.8.0.1","title":"dplyr: A Grammar of Data Manipulation","type":"article"},"uris":["http://www.mendeley.com/documents/?uuid=5098af6f-94e4-40ae-9970-ee905f6526e8"]}],"mendeley":{"formattedCitation":"(Wickham et al., 2019)","plainTextFormattedCitation":"(Wickham et al., 2019)","previouslyFormattedCitation":"(Wickham et al., 2019)"},"properties":{"noteIndex":0},"schema":"https://github.com/citation-style-language/schema/raw/master/csl-citation.json"}</w:instrText>
-      </w:r>
-      <w:r>
-        <w:fldChar w:fldCharType="separate"/>
-      </w:r>
-      <w:r>
-        <w:rPr>
-          <w:noProof/>
-        </w:rPr>
-        <w:t>(Wickham et al., 2019)</w:t>
-      </w:r>
-      <w:r>
-        <w:fldChar w:fldCharType="end"/>
-      </w:r>
-      <w:r>
-        <w:t>.</w:t>
-      </w:r>
-    </w:p>
-    <w:p>
-      <w:pPr>
-        <w:spacing w:after="0" w:line="240" w:lineRule="auto"/>
-        <w:ind w:firstLine="360"/>
-      </w:pPr>
-      <w:r>
-        <w:t xml:space="preserve">We </w:t>
-      </w:r>
-      <w:r>
-        <w:t>applied the</w:t>
-      </w:r>
-      <w:r>
-        <w:t xml:space="preserve"> method to identify spatial and temporal breakpoints for each sex separately</w:t>
-      </w:r>
-      <w:r>
-        <w:t xml:space="preserve"> at several key ages: age 4 (before length-at-50%-maturity for both males and females in all regions), age </w:t>
-      </w:r>
-      <w:r>
-        <w:t>6</w:t>
-      </w:r>
-      <w:r>
-        <w:t xml:space="preserve"> (after length-at-50%-maturity for both males and females in all regions) and age 30, roughly the length at which sablefish are expected to obtain their maximum </w:t>
-      </w:r>
-      <w:r>
-        <w:t xml:space="preserve">length </w:t>
-      </w:r>
-      <w:r>
-        <w:fldChar w:fldCharType="begin" w:fldLock="1"/>
-      </w:r>
-      <w:r>
-        <w:instrText>ADDIN CSL_CITATION {"citationItems":[{"id":"ITEM-1","itemData":{"author":[{"dropping-particle":"","family":"Johnson","given":"Kelli F","non-dropping-particle":"","parse-names":false,"suffix":""},{"dropping-particle":"","family":"Rudd","given":"Merrill B.","non-dropping-particle":"","parse-names":false,"suffix":""},{"dropping-particle":"","family":"Pons","given":"Maite","non-dropping-particle":"","parse-names":false,"suffix":""},{"dropping-particle":"","family":"Akselrud","given":"Caitlin Allen","non-dropping-particle":"","parse-names":false,"suffix":""},{"dropping-particle":"","family":"Lee","given":"Qi","non-dropping-particle":"","parse-names":false,"suffix":""},{"dropping-particle":"","family":"Haltuch","given":"Melissa A","non-dropping-particle":"","parse-names":false,"suffix":""},{"dropping-particle":"","family":"Hamel","given":"Owen S","non-dropping-particle":"","parse-names":false,"suffix":""}],"id":"ITEM-1","issued":{"date-parts":[["2015"]]},"number-of-pages":"1-377","title":"Status of the U.S. sablefish resource in 2015","type":"report"},"uris":["http://www.mendeley.com/documents/?uuid=7f177cca-8a37-4315-b85c-6559382eb476"]}],"mendeley":{"formattedCitation":"(Johnson et al., 2015)","plainTextFormattedCitation":"(Johnson et al., 2015)","previouslyFormattedCitation":"(Johnson et al., 2015)"},"properties":{"noteIndex":0},"schema":"https://github.com/citation-style-language/schema/raw/master/csl-citation.json"}</w:instrText>
-      </w:r>
-      <w:r>
-        <w:fldChar w:fldCharType="separate"/>
-      </w:r>
-      <w:r>
-        <w:rPr>
-          <w:noProof/>
-        </w:rPr>
-        <w:t>(Johnson et al., 2015)</w:t>
-      </w:r>
-      <w:r>
-        <w:fldChar w:fldCharType="end"/>
-      </w:r>
-      <w:r>
-        <w:t>.</w:t>
-      </w:r>
-      <w:r>
-        <w:t xml:space="preserve"> </w:t>
-      </w:r>
-      <w:r>
-        <w:t xml:space="preserve">Our sampling method described above </w:t>
-      </w:r>
-      <w:r>
-        <w:t xml:space="preserve">produced a data set with an average of </w:t>
-      </w:r>
-      <w:r>
-        <w:t>1315</w:t>
-      </w:r>
-      <w:r>
-        <w:t xml:space="preserve"> </w:t>
-      </w:r>
-      <w:r>
-        <w:t>age 4, 1283</w:t>
-      </w:r>
-      <w:r>
-        <w:t xml:space="preserve"> age 6</w:t>
-      </w:r>
-      <w:r>
-        <w:t xml:space="preserve">, and </w:t>
-      </w:r>
-      <w:commentRangeStart w:id="19"/>
-      <w:commentRangeStart w:id="20"/>
-      <w:r>
-        <w:t>65</w:t>
-      </w:r>
-      <w:commentRangeEnd w:id="19"/>
+        <w:t xml:space="preserve"> age 30</w:t>
+      </w:r>
       <w:r>
         <w:rPr>
           <w:rStyle w:val="CommentReference"/>
         </w:rPr>
-        <w:commentReference w:id="19"/>
-      </w:r>
-      <w:commentRangeEnd w:id="20"/>
-      <w:r>
-        <w:t xml:space="preserve"> age 30</w:t>
-      </w:r>
-      <w:r>
-        <w:rPr>
-          <w:rStyle w:val="CommentReference"/>
-        </w:rPr>
-        <w:commentReference w:id="20"/>
+        <w:commentReference w:id="18"/>
       </w:r>
       <w:r>
         <w:t xml:space="preserve"> </w:t>
@@ -6788,245 +6755,245 @@
         </w:rPr>
         <w:t xml:space="preserve"> but by definition such an effect is not detectable in analysis of fish larger and/or older than </w:t>
       </w:r>
+      <w:commentRangeStart w:id="19"/>
+      <w:commentRangeStart w:id="20"/>
       <w:commentRangeStart w:id="21"/>
+      <w:r>
+        <w:rPr>
+          <w:noProof/>
+        </w:rPr>
+        <w:t>recruits</w:t>
+      </w:r>
+      <w:commentRangeEnd w:id="19"/>
+      <w:r>
+        <w:rPr>
+          <w:rStyle w:val="CommentReference"/>
+        </w:rPr>
+        <w:commentReference w:id="19"/>
+      </w:r>
+      <w:commentRangeEnd w:id="20"/>
+      <w:commentRangeEnd w:id="21"/>
+      <w:r>
+        <w:rPr>
+          <w:rStyle w:val="CommentReference"/>
+        </w:rPr>
+        <w:commentReference w:id="20"/>
+      </w:r>
+      <w:r>
+        <w:rPr>
+          <w:rStyle w:val="CommentReference"/>
+        </w:rPr>
+        <w:commentReference w:id="21"/>
+      </w:r>
+      <w:r>
+        <w:rPr>
+          <w:noProof/>
+        </w:rPr>
+        <w:t xml:space="preserve">. </w:t>
+      </w:r>
+      <w:r>
+        <w:t xml:space="preserve"> </w:t>
+      </w:r>
+      <w:r>
+        <w:rPr>
+          <w:noProof/>
+        </w:rPr>
+        <w:t>The North Pacific Fishery Management Council uses this location (</w:t>
+      </w:r>
+      <w:r>
+        <w:t>145°W)</w:t>
+      </w:r>
+      <w:r>
+        <w:rPr>
+          <w:noProof/>
+        </w:rPr>
+        <w:t xml:space="preserve">, </w:t>
+      </w:r>
+      <w:r>
+        <w:rPr>
+          <w:noProof/>
+        </w:rPr>
+        <w:t>which crosses</w:t>
+      </w:r>
+      <w:r>
+        <w:rPr>
+          <w:noProof/>
+        </w:rPr>
+        <w:t xml:space="preserve"> </w:t>
+      </w:r>
+      <w:r>
+        <w:rPr>
+          <w:noProof/>
+        </w:rPr>
+        <w:t>cluster</w:t>
+      </w:r>
+      <w:r>
+        <w:rPr>
+          <w:noProof/>
+        </w:rPr>
+        <w:t xml:space="preserve"> of several seamounts</w:t>
+      </w:r>
+      <w:r>
+        <w:rPr>
+          <w:noProof/>
+        </w:rPr>
+        <w:t xml:space="preserve"> in the Gulf of Alaksa</w:t>
+      </w:r>
+      <w:r>
+        <w:rPr>
+          <w:noProof/>
+        </w:rPr>
+        <w:t xml:space="preserve">, to </w:t>
+      </w:r>
+      <w:r>
+        <w:rPr>
+          <w:noProof/>
+        </w:rPr>
+        <w:t>delineate</w:t>
+      </w:r>
+      <w:r>
+        <w:rPr>
+          <w:noProof/>
+        </w:rPr>
+        <w:t xml:space="preserve"> a groundfish slope habitat conservation area </w:t>
+      </w:r>
+      <w:r>
+        <w:rPr>
+          <w:noProof/>
+        </w:rPr>
+        <w:fldChar w:fldCharType="begin" w:fldLock="1"/>
+      </w:r>
+      <w:r>
+        <w:rPr>
+          <w:noProof/>
+        </w:rPr>
+        <w:instrText>ADDIN CSL_CITATION {"citationItems":[{"id":"ITEM-1","itemData":{"author":[{"dropping-particle":"","family":"Siddon","given":"E","non-dropping-particle":"","parse-names":false,"suffix":""},{"dropping-particle":"","family":"Zador","given":"S","non-dropping-particle":"","parse-names":false,"suffix":""}],"id":"ITEM-1","issue":"December","issued":{"date-parts":[["2018"]]},"title":"Ecosystem Status Report 2018: Eastern Bering Sea","type":"article-journal"},"uris":["http://www.mendeley.com/documents/?uuid=e6392269-1a1a-4c48-bd64-f757e4a82af4"]}],"mendeley":{"formattedCitation":"(Siddon and Zador, 2018)","plainTextFormattedCitation":"(Siddon and Zador, 2018)","previouslyFormattedCitation":"(Siddon and Zador, 2018)"},"properties":{"noteIndex":0},"schema":"https://github.com/citation-style-language/schema/raw/master/csl-citation.json"}</w:instrText>
+      </w:r>
+      <w:r>
+        <w:rPr>
+          <w:noProof/>
+        </w:rPr>
+        <w:fldChar w:fldCharType="separate"/>
+      </w:r>
+      <w:r>
+        <w:rPr>
+          <w:noProof/>
+        </w:rPr>
+        <w:t>(Siddon and Zador, 2018)</w:t>
+      </w:r>
+      <w:r>
+        <w:rPr>
+          <w:noProof/>
+        </w:rPr>
+        <w:fldChar w:fldCharType="end"/>
+      </w:r>
+      <w:r>
+        <w:rPr>
+          <w:noProof/>
+        </w:rPr>
+        <w:t>.</w:t>
+      </w:r>
+      <w:r>
+        <w:t>W</w:t>
+      </w:r>
+      <w:r>
+        <w:t xml:space="preserve">e employed a stepwise exploration of </w:t>
+      </w:r>
+      <w:r>
+        <w:t>whether</w:t>
+      </w:r>
+      <w:r>
+        <w:t xml:space="preserve"> estimates of L</w:t>
+      </w:r>
+      <w:r>
+        <w:rPr>
+          <w:vertAlign w:val="subscript"/>
+        </w:rPr>
+        <w:t>∞</w:t>
+      </w:r>
+      <w:r>
+        <w:t xml:space="preserve"> </w:t>
+      </w:r>
+      <w:r>
+        <w:t xml:space="preserve">were significantly different between regions defined by </w:t>
+      </w:r>
+      <w:r>
+        <w:t>detected breakpoints</w:t>
+      </w:r>
+      <w:r>
+        <w:t xml:space="preserve"> </w:t>
+      </w:r>
+      <w:r>
+        <w:t xml:space="preserve">using the entire, non-sub-sampled </w:t>
+      </w:r>
+      <w:r>
+        <w:t>dataset</w:t>
+      </w:r>
+      <w:r>
+        <w:t>.</w:t>
+      </w:r>
+      <w:r>
+        <w:t xml:space="preserve"> </w:t>
+      </w:r>
+      <w:r>
+        <w:t xml:space="preserve">This involved </w:t>
+      </w:r>
+      <w:r>
+        <w:t xml:space="preserve">first </w:t>
+      </w:r>
+      <w:r>
+        <w:t xml:space="preserve">aggregating </w:t>
+      </w:r>
+      <w:r>
+        <w:t xml:space="preserve">and </w:t>
+      </w:r>
+      <w:r>
+        <w:t xml:space="preserve">estimating </w:t>
+      </w:r>
+      <w:r>
+        <w:t xml:space="preserve">the VBGF for ten unique </w:t>
+      </w:r>
+      <w:proofErr w:type="spellStart"/>
+      <w:r>
+        <w:t>spatio</w:t>
+      </w:r>
+      <w:proofErr w:type="spellEnd"/>
+      <w:r>
+        <w:t xml:space="preserve">-temporal strata, defined by </w:t>
+      </w:r>
+      <w:r>
+        <w:t xml:space="preserve">the </w:t>
+      </w:r>
+      <w:r>
+        <w:t>three spatial and one temporal</w:t>
+      </w:r>
+      <w:r>
+        <w:t xml:space="preserve"> </w:t>
+      </w:r>
+      <w:proofErr w:type="gramStart"/>
+      <w:r>
+        <w:t>breakpoints</w:t>
+      </w:r>
+      <w:proofErr w:type="gramEnd"/>
+      <w:r>
+        <w:t xml:space="preserve"> found </w:t>
+      </w:r>
+      <w:r>
+        <w:t>among the</w:t>
+      </w:r>
+      <w:r>
+        <w:t xml:space="preserve"> </w:t>
+      </w:r>
       <w:commentRangeStart w:id="22"/>
-      <w:commentRangeStart w:id="23"/>
-      <w:r>
-        <w:rPr>
-          <w:noProof/>
-        </w:rPr>
-        <w:t>recruits</w:t>
-      </w:r>
-      <w:commentRangeEnd w:id="21"/>
+      <w:r>
+        <w:t xml:space="preserve">key </w:t>
+      </w:r>
+      <w:commentRangeEnd w:id="22"/>
       <w:r>
         <w:rPr>
           <w:rStyle w:val="CommentReference"/>
         </w:rPr>
-        <w:commentReference w:id="21"/>
-      </w:r>
-      <w:commentRangeEnd w:id="22"/>
-      <w:commentRangeEnd w:id="23"/>
-      <w:r>
-        <w:rPr>
-          <w:rStyle w:val="CommentReference"/>
-        </w:rPr>
         <w:commentReference w:id="22"/>
-      </w:r>
-      <w:r>
-        <w:rPr>
-          <w:rStyle w:val="CommentReference"/>
-        </w:rPr>
-        <w:commentReference w:id="23"/>
-      </w:r>
-      <w:r>
-        <w:rPr>
-          <w:noProof/>
-        </w:rPr>
-        <w:t xml:space="preserve">. </w:t>
-      </w:r>
-      <w:r>
-        <w:t xml:space="preserve"> </w:t>
-      </w:r>
-      <w:r>
-        <w:rPr>
-          <w:noProof/>
-        </w:rPr>
-        <w:t>The North Pacific Fishery Management Council uses this location (</w:t>
-      </w:r>
-      <w:r>
-        <w:t>145°W)</w:t>
-      </w:r>
-      <w:r>
-        <w:rPr>
-          <w:noProof/>
-        </w:rPr>
-        <w:t xml:space="preserve">, </w:t>
-      </w:r>
-      <w:r>
-        <w:rPr>
-          <w:noProof/>
-        </w:rPr>
-        <w:t>which crosses</w:t>
-      </w:r>
-      <w:r>
-        <w:rPr>
-          <w:noProof/>
-        </w:rPr>
-        <w:t xml:space="preserve"> </w:t>
-      </w:r>
-      <w:r>
-        <w:rPr>
-          <w:noProof/>
-        </w:rPr>
-        <w:t>cluster</w:t>
-      </w:r>
-      <w:r>
-        <w:rPr>
-          <w:noProof/>
-        </w:rPr>
-        <w:t xml:space="preserve"> of several seamounts</w:t>
-      </w:r>
-      <w:r>
-        <w:rPr>
-          <w:noProof/>
-        </w:rPr>
-        <w:t xml:space="preserve"> in the Gulf of Alaksa</w:t>
-      </w:r>
-      <w:r>
-        <w:rPr>
-          <w:noProof/>
-        </w:rPr>
-        <w:t xml:space="preserve">, to </w:t>
-      </w:r>
-      <w:r>
-        <w:rPr>
-          <w:noProof/>
-        </w:rPr>
-        <w:t>delineate</w:t>
-      </w:r>
-      <w:r>
-        <w:rPr>
-          <w:noProof/>
-        </w:rPr>
-        <w:t xml:space="preserve"> a groundfish slope habitat conservation area </w:t>
-      </w:r>
-      <w:r>
-        <w:rPr>
-          <w:noProof/>
-        </w:rPr>
-        <w:fldChar w:fldCharType="begin" w:fldLock="1"/>
-      </w:r>
-      <w:r>
-        <w:rPr>
-          <w:noProof/>
-        </w:rPr>
-        <w:instrText>ADDIN CSL_CITATION {"citationItems":[{"id":"ITEM-1","itemData":{"author":[{"dropping-particle":"","family":"Siddon","given":"E","non-dropping-particle":"","parse-names":false,"suffix":""},{"dropping-particle":"","family":"Zador","given":"S","non-dropping-particle":"","parse-names":false,"suffix":""}],"id":"ITEM-1","issue":"December","issued":{"date-parts":[["2018"]]},"title":"Ecosystem Status Report 2018: Eastern Bering Sea","type":"article-journal"},"uris":["http://www.mendeley.com/documents/?uuid=e6392269-1a1a-4c48-bd64-f757e4a82af4"]}],"mendeley":{"formattedCitation":"(Siddon and Zador, 2018)","plainTextFormattedCitation":"(Siddon and Zador, 2018)","previouslyFormattedCitation":"(Siddon and Zador, 2018)"},"properties":{"noteIndex":0},"schema":"https://github.com/citation-style-language/schema/raw/master/csl-citation.json"}</w:instrText>
-      </w:r>
-      <w:r>
-        <w:rPr>
-          <w:noProof/>
-        </w:rPr>
-        <w:fldChar w:fldCharType="separate"/>
-      </w:r>
-      <w:r>
-        <w:rPr>
-          <w:noProof/>
-        </w:rPr>
-        <w:t>(Siddon and Zador, 2018)</w:t>
-      </w:r>
-      <w:r>
-        <w:rPr>
-          <w:noProof/>
-        </w:rPr>
-        <w:fldChar w:fldCharType="end"/>
-      </w:r>
-      <w:r>
-        <w:rPr>
-          <w:noProof/>
-        </w:rPr>
-        <w:t>.</w:t>
-      </w:r>
-      <w:r>
-        <w:t>W</w:t>
-      </w:r>
-      <w:r>
-        <w:t xml:space="preserve">e employed a stepwise exploration of </w:t>
-      </w:r>
-      <w:r>
-        <w:t>whether</w:t>
-      </w:r>
-      <w:r>
-        <w:t xml:space="preserve"> estimates of L</w:t>
-      </w:r>
-      <w:r>
-        <w:rPr>
-          <w:vertAlign w:val="subscript"/>
-        </w:rPr>
-        <w:t>∞</w:t>
-      </w:r>
-      <w:r>
-        <w:t xml:space="preserve"> </w:t>
-      </w:r>
-      <w:r>
-        <w:t xml:space="preserve">were significantly different between regions defined by </w:t>
-      </w:r>
-      <w:r>
-        <w:t>detected breakpoints</w:t>
-      </w:r>
-      <w:r>
-        <w:t xml:space="preserve"> </w:t>
-      </w:r>
-      <w:r>
-        <w:t xml:space="preserve">using the entire, non-sub-sampled </w:t>
-      </w:r>
-      <w:r>
-        <w:t>dataset</w:t>
-      </w:r>
-      <w:r>
-        <w:t>.</w:t>
-      </w:r>
-      <w:r>
-        <w:t xml:space="preserve"> </w:t>
-      </w:r>
-      <w:r>
-        <w:t xml:space="preserve">This involved </w:t>
-      </w:r>
-      <w:r>
-        <w:t xml:space="preserve">first </w:t>
-      </w:r>
-      <w:r>
-        <w:t xml:space="preserve">aggregating </w:t>
-      </w:r>
-      <w:r>
-        <w:t xml:space="preserve">and </w:t>
-      </w:r>
-      <w:r>
-        <w:t xml:space="preserve">estimating </w:t>
-      </w:r>
-      <w:r>
-        <w:t xml:space="preserve">the VBGF for ten unique </w:t>
-      </w:r>
-      <w:proofErr w:type="spellStart"/>
-      <w:r>
-        <w:t>spatio</w:t>
-      </w:r>
-      <w:proofErr w:type="spellEnd"/>
-      <w:r>
-        <w:t xml:space="preserve">-temporal strata, defined by </w:t>
-      </w:r>
-      <w:r>
-        <w:t xml:space="preserve">the </w:t>
-      </w:r>
-      <w:r>
-        <w:t>three spatial and one temporal</w:t>
-      </w:r>
-      <w:r>
-        <w:t xml:space="preserve"> </w:t>
-      </w:r>
-      <w:proofErr w:type="gramStart"/>
-      <w:r>
-        <w:t>breakpoints</w:t>
-      </w:r>
-      <w:proofErr w:type="gramEnd"/>
-      <w:r>
-        <w:t xml:space="preserve"> found </w:t>
-      </w:r>
-      <w:r>
-        <w:t>among the</w:t>
-      </w:r>
-      <w:r>
-        <w:t xml:space="preserve"> </w:t>
-      </w:r>
-      <w:commentRangeStart w:id="24"/>
-      <w:r>
-        <w:t xml:space="preserve">key </w:t>
-      </w:r>
-      <w:commentRangeEnd w:id="24"/>
-      <w:r>
-        <w:rPr>
-          <w:rStyle w:val="CommentReference"/>
-        </w:rPr>
-        <w:commentReference w:id="24"/>
       </w:r>
       <w:r>
         <w:t xml:space="preserve">ages </w:t>
@@ -7208,26 +7175,26 @@
         <w:pStyle w:val="Heading2"/>
         <w:spacing w:before="0" w:line="240" w:lineRule="auto"/>
       </w:pPr>
-      <w:bookmarkStart w:id="25" w:name="_Ref5718407"/>
+      <w:bookmarkStart w:id="23" w:name="_Ref5718407"/>
       <w:r>
         <w:t xml:space="preserve">3.1 </w:t>
       </w:r>
       <w:r>
         <w:t xml:space="preserve">Simulation </w:t>
       </w:r>
-      <w:commentRangeStart w:id="26"/>
+      <w:commentRangeStart w:id="24"/>
       <w:r>
         <w:t>Study</w:t>
       </w:r>
-      <w:bookmarkEnd w:id="25"/>
-      <w:commentRangeEnd w:id="26"/>
+      <w:bookmarkEnd w:id="23"/>
+      <w:commentRangeEnd w:id="24"/>
       <w:r>
         <w:rPr>
           <w:rStyle w:val="CommentReference"/>
           <w:rFonts w:eastAsiaTheme="minorHAnsi"/>
           <w:i w:val="0"/>
         </w:rPr>
-        <w:commentReference w:id="26"/>
+        <w:commentReference w:id="24"/>
       </w:r>
     </w:p>
     <w:p>
@@ -7250,19 +7217,19 @@
       <w:r>
         <w:t xml:space="preserve">able to detect </w:t>
       </w:r>
-      <w:commentRangeStart w:id="27"/>
+      <w:commentRangeStart w:id="25"/>
       <w:r>
         <w:t>both</w:t>
       </w:r>
       <w:r>
         <w:t xml:space="preserve"> </w:t>
       </w:r>
-      <w:commentRangeEnd w:id="27"/>
+      <w:commentRangeEnd w:id="25"/>
       <w:r>
         <w:rPr>
           <w:rStyle w:val="CommentReference"/>
         </w:rPr>
-        <w:commentReference w:id="27"/>
+        <w:commentReference w:id="25"/>
       </w:r>
       <w:r>
         <w:t>spatial breakpoint</w:t>
@@ -7632,7 +7599,7 @@
         <w:spacing w:after="0" w:line="240" w:lineRule="auto"/>
         <w:ind w:firstLine="360"/>
         <w:rPr>
-          <w:ins w:id="28" w:author="Maia Kapur" w:date="2019-05-09T09:33:00Z"/>
+          <w:ins w:id="26" w:author="Maia Kapur" w:date="2019-05-09T09:33:00Z"/>
         </w:rPr>
       </w:pPr>
     </w:p>
@@ -7756,18 +7723,18 @@
       <w:r>
         <w:t xml:space="preserve">Application to NE Pacific </w:t>
       </w:r>
-      <w:commentRangeStart w:id="29"/>
+      <w:commentRangeStart w:id="27"/>
       <w:r>
         <w:t>Sablefish</w:t>
       </w:r>
-      <w:commentRangeEnd w:id="29"/>
+      <w:commentRangeEnd w:id="27"/>
       <w:r>
         <w:rPr>
           <w:rStyle w:val="CommentReference"/>
           <w:rFonts w:eastAsiaTheme="minorHAnsi"/>
           <w:i w:val="0"/>
         </w:rPr>
-        <w:commentReference w:id="29"/>
+        <w:commentReference w:id="27"/>
       </w:r>
       <w:r>
         <w:t xml:space="preserve"> </w:t>
@@ -7778,7 +7745,7 @@
         <w:spacing w:after="0" w:line="240" w:lineRule="auto"/>
         <w:ind w:firstLine="360"/>
         <w:rPr>
-          <w:ins w:id="30" w:author="Maia Kapur" w:date="2019-05-09T09:16:00Z"/>
+          <w:ins w:id="28" w:author="Maia Kapur" w:date="2019-05-09T09:16:00Z"/>
         </w:rPr>
       </w:pPr>
       <w:r>
@@ -7787,9 +7754,58 @@
       <w:r>
         <w:t xml:space="preserve">he </w:t>
       </w:r>
+      <w:commentRangeStart w:id="29"/>
+      <w:r>
+        <w:t xml:space="preserve">latitude </w:t>
+      </w:r>
+      <w:commentRangeEnd w:id="29"/>
+      <w:r>
+        <w:rPr>
+          <w:rStyle w:val="CommentReference"/>
+        </w:rPr>
+        <w:commentReference w:id="29"/>
+      </w:r>
+      <w:r>
+        <w:t>smoother suggested a general</w:t>
+      </w:r>
+      <w:r>
+        <w:t>ly</w:t>
+      </w:r>
+      <w:r>
+        <w:t xml:space="preserve"> increasing cline</w:t>
+      </w:r>
+      <w:r>
+        <w:t xml:space="preserve"> in </w:t>
+      </w:r>
+      <w:commentRangeStart w:id="30"/>
       <w:commentRangeStart w:id="31"/>
       <w:r>
-        <w:t xml:space="preserve">latitude </w:t>
+        <w:t>length</w:t>
+      </w:r>
+      <w:r>
+        <w:t>-</w:t>
+      </w:r>
+      <w:r>
+        <w:t>at</w:t>
+      </w:r>
+      <w:r>
+        <w:t>-</w:t>
+      </w:r>
+      <w:r>
+        <w:t>age</w:t>
+      </w:r>
+      <w:r>
+        <w:t xml:space="preserve"> </w:t>
+      </w:r>
+      <w:r>
+        <w:t>with latitude,</w:t>
+      </w:r>
+      <w:commentRangeEnd w:id="30"/>
+      <w:r>
+        <w:rPr>
+          <w:rStyle w:val="CommentReference"/>
+        </w:rPr>
+        <w:commentReference w:id="30"/>
       </w:r>
       <w:commentRangeEnd w:id="31"/>
       <w:r>
@@ -7799,182 +7815,133 @@
         <w:commentReference w:id="31"/>
       </w:r>
       <w:r>
-        <w:t>smoother suggested a general</w:t>
-      </w:r>
-      <w:r>
-        <w:t>ly</w:t>
-      </w:r>
-      <w:r>
-        <w:t xml:space="preserve"> increasing cline</w:t>
-      </w:r>
-      <w:r>
-        <w:t xml:space="preserve"> in </w:t>
+        <w:t xml:space="preserve"> with a significant breakpoint centered around </w:t>
+      </w:r>
+      <w:r>
+        <w:t xml:space="preserve">50˚N </w:t>
+      </w:r>
+      <w:r>
+        <w:t>(approximately</w:t>
+      </w:r>
+      <w:r>
+        <w:t xml:space="preserve"> the northern end of</w:t>
+      </w:r>
+      <w:r>
+        <w:t xml:space="preserve"> Vancouver</w:t>
+      </w:r>
+      <w:r>
+        <w:t xml:space="preserve"> Island</w:t>
+      </w:r>
+      <w:r>
+        <w:t>, Canad</w:t>
+      </w:r>
+      <w:r>
+        <w:t xml:space="preserve">a) </w:t>
+      </w:r>
+      <w:r>
+        <w:t xml:space="preserve">detected when the GAM was fit </w:t>
+      </w:r>
+      <w:r>
+        <w:t xml:space="preserve">for age four and six </w:t>
       </w:r>
       <w:commentRangeStart w:id="32"/>
+      <w:r>
+        <w:t>sable</w:t>
+      </w:r>
+      <w:r>
+        <w:t>fish</w:t>
+      </w:r>
+      <w:commentRangeEnd w:id="32"/>
+      <w:r>
+        <w:rPr>
+          <w:rStyle w:val="CommentReference"/>
+        </w:rPr>
+        <w:commentReference w:id="32"/>
+      </w:r>
+      <w:r>
+        <w:t xml:space="preserve"> (</w:t>
+      </w:r>
       <w:commentRangeStart w:id="33"/>
       <w:r>
-        <w:t>length</w:t>
-      </w:r>
-      <w:r>
-        <w:t>-</w:t>
-      </w:r>
-      <w:r>
-        <w:t>at</w:t>
-      </w:r>
-      <w:r>
-        <w:t>-</w:t>
-      </w:r>
-      <w:r>
-        <w:t>age</w:t>
+        <w:fldChar w:fldCharType="begin"/>
+      </w:r>
+      <w:r>
+        <w:instrText xml:space="preserve"> REF _Ref532305639 \h </w:instrText>
+      </w:r>
+      <w:r>
+        <w:instrText xml:space="preserve"> \* MERGEFORMAT </w:instrText>
+      </w:r>
+      <w:r>
+        <w:fldChar w:fldCharType="separate"/>
+      </w:r>
+      <w:r>
+        <w:t xml:space="preserve">Figures </w:t>
+      </w:r>
+      <w:r>
+        <w:rPr>
+          <w:noProof/>
+        </w:rPr>
+        <w:t>6</w:t>
+      </w:r>
+      <w:r>
+        <w:fldChar w:fldCharType="end"/>
+      </w:r>
+      <w:r>
+        <w:t>c</w:t>
+      </w:r>
+      <w:r>
+        <w:fldChar w:fldCharType="begin"/>
+      </w:r>
+      <w:r>
+        <w:instrText xml:space="preserve"> REF _Ref5721192 \h </w:instrText>
+      </w:r>
+      <w:r>
+        <w:instrText xml:space="preserve"> \* MERGEFORMAT </w:instrText>
+      </w:r>
+      <w:r>
+        <w:fldChar w:fldCharType="separate"/>
+      </w:r>
+      <w:r>
+        <w:t xml:space="preserve"> and </w:t>
+      </w:r>
+      <w:r>
+        <w:rPr>
+          <w:noProof/>
+        </w:rPr>
+        <w:t>7</w:t>
+      </w:r>
+      <w:r>
+        <w:fldChar w:fldCharType="end"/>
+      </w:r>
+      <w:commentRangeEnd w:id="33"/>
+      <w:r>
+        <w:rPr>
+          <w:rStyle w:val="CommentReference"/>
+        </w:rPr>
+        <w:commentReference w:id="33"/>
+      </w:r>
+      <w:r>
+        <w:t>c)</w:t>
+      </w:r>
+      <w:r>
+        <w:t>. Both age six and age 30 female sablefish identified a breakpoint of 36˚N</w:t>
       </w:r>
       <w:r>
         <w:t xml:space="preserve"> </w:t>
       </w:r>
       <w:r>
-        <w:t>with latitude,</w:t>
-      </w:r>
-      <w:commentRangeEnd w:id="32"/>
+        <w:t xml:space="preserve">(approximately Monterey, CA, </w:t>
+      </w:r>
+      <w:commentRangeStart w:id="34"/>
+      <w:r>
+        <w:t>USA</w:t>
+      </w:r>
+      <w:commentRangeEnd w:id="34"/>
       <w:r>
         <w:rPr>
           <w:rStyle w:val="CommentReference"/>
         </w:rPr>
-        <w:commentReference w:id="32"/>
-      </w:r>
-      <w:commentRangeEnd w:id="33"/>
-      <w:r>
-        <w:rPr>
-          <w:rStyle w:val="CommentReference"/>
-        </w:rPr>
-        <w:commentReference w:id="33"/>
-      </w:r>
-      <w:r>
-        <w:t xml:space="preserve"> with a significant breakpoint centered around </w:t>
-      </w:r>
-      <w:r>
-        <w:t xml:space="preserve">50˚N </w:t>
-      </w:r>
-      <w:r>
-        <w:t>(approximately</w:t>
-      </w:r>
-      <w:r>
-        <w:t xml:space="preserve"> the northern end of</w:t>
-      </w:r>
-      <w:r>
-        <w:t xml:space="preserve"> Vancouver</w:t>
-      </w:r>
-      <w:r>
-        <w:t xml:space="preserve"> Island</w:t>
-      </w:r>
-      <w:r>
-        <w:t>, Canad</w:t>
-      </w:r>
-      <w:r>
-        <w:t xml:space="preserve">a) </w:t>
-      </w:r>
-      <w:r>
-        <w:t xml:space="preserve">detected when the GAM was fit </w:t>
-      </w:r>
-      <w:r>
-        <w:t xml:space="preserve">for age four and six </w:t>
-      </w:r>
-      <w:commentRangeStart w:id="34"/>
-      <w:r>
-        <w:t>sable</w:t>
-      </w:r>
-      <w:r>
-        <w:t>fish</w:t>
-      </w:r>
-      <w:commentRangeEnd w:id="34"/>
-      <w:r>
-        <w:rPr>
-          <w:rStyle w:val="CommentReference"/>
-        </w:rPr>
         <w:commentReference w:id="34"/>
-      </w:r>
-      <w:r>
-        <w:t xml:space="preserve"> (</w:t>
-      </w:r>
-      <w:commentRangeStart w:id="35"/>
-      <w:r>
-        <w:fldChar w:fldCharType="begin"/>
-      </w:r>
-      <w:r>
-        <w:instrText xml:space="preserve"> REF _Ref532305639 \h </w:instrText>
-      </w:r>
-      <w:r>
-        <w:instrText xml:space="preserve"> \* MERGEFORMAT </w:instrText>
-      </w:r>
-      <w:r>
-        <w:fldChar w:fldCharType="separate"/>
-      </w:r>
-      <w:r>
-        <w:t xml:space="preserve">Figures </w:t>
-      </w:r>
-      <w:r>
-        <w:rPr>
-          <w:noProof/>
-        </w:rPr>
-        <w:t>6</w:t>
-      </w:r>
-      <w:r>
-        <w:fldChar w:fldCharType="end"/>
-      </w:r>
-      <w:r>
-        <w:t>c</w:t>
-      </w:r>
-      <w:r>
-        <w:fldChar w:fldCharType="begin"/>
-      </w:r>
-      <w:r>
-        <w:instrText xml:space="preserve"> REF _Ref5721192 \h </w:instrText>
-      </w:r>
-      <w:r>
-        <w:instrText xml:space="preserve"> \* MERGEFORMAT </w:instrText>
-      </w:r>
-      <w:r>
-        <w:fldChar w:fldCharType="separate"/>
-      </w:r>
-      <w:r>
-        <w:t xml:space="preserve"> and </w:t>
-      </w:r>
-      <w:r>
-        <w:rPr>
-          <w:noProof/>
-        </w:rPr>
-        <w:t>7</w:t>
-      </w:r>
-      <w:r>
-        <w:fldChar w:fldCharType="end"/>
-      </w:r>
-      <w:commentRangeEnd w:id="35"/>
-      <w:r>
-        <w:rPr>
-          <w:rStyle w:val="CommentReference"/>
-        </w:rPr>
-        <w:commentReference w:id="35"/>
-      </w:r>
-      <w:r>
-        <w:t>c)</w:t>
-      </w:r>
-      <w:r>
-        <w:t>. Both age six and age 30 female sablefish identified a breakpoint of 36˚N</w:t>
-      </w:r>
-      <w:r>
-        <w:t xml:space="preserve"> </w:t>
-      </w:r>
-      <w:r>
-        <w:t xml:space="preserve">(approximately Monterey, CA, </w:t>
-      </w:r>
-      <w:commentRangeStart w:id="36"/>
-      <w:r>
-        <w:t>USA</w:t>
-      </w:r>
-      <w:commentRangeEnd w:id="36"/>
-      <w:r>
-        <w:rPr>
-          <w:rStyle w:val="CommentReference"/>
-        </w:rPr>
-        <w:commentReference w:id="36"/>
       </w:r>
       <w:r>
         <w:t>)</w:t>
@@ -8040,16 +8007,16 @@
       <w:r>
         <w:t xml:space="preserve">Appendix </w:t>
       </w:r>
-      <w:commentRangeStart w:id="37"/>
+      <w:commentRangeStart w:id="35"/>
       <w:r>
         <w:t>Figure A13</w:t>
       </w:r>
-      <w:commentRangeEnd w:id="37"/>
+      <w:commentRangeEnd w:id="35"/>
       <w:r>
         <w:rPr>
           <w:rStyle w:val="CommentReference"/>
         </w:rPr>
-        <w:commentReference w:id="37"/>
+        <w:commentReference w:id="35"/>
       </w:r>
       <w:r>
         <w:t>)</w:t>
@@ -8192,28 +8159,28 @@
         <w:pStyle w:val="Heading1"/>
         <w:spacing w:after="0" w:line="240" w:lineRule="auto"/>
       </w:pPr>
-      <w:commentRangeStart w:id="38"/>
+      <w:commentRangeStart w:id="36"/>
       <w:r>
         <w:t>4</w:t>
       </w:r>
-      <w:commentRangeEnd w:id="38"/>
+      <w:commentRangeEnd w:id="36"/>
       <w:r>
         <w:rPr>
           <w:rStyle w:val="CommentReference"/>
           <w:b w:val="0"/>
         </w:rPr>
-        <w:commentReference w:id="38"/>
+        <w:commentReference w:id="36"/>
       </w:r>
       <w:r>
         <w:t xml:space="preserve"> </w:t>
       </w:r>
-      <w:commentRangeStart w:id="39"/>
+      <w:commentRangeStart w:id="37"/>
       <w:r>
         <w:t>Discussion</w:t>
       </w:r>
-      <w:commentRangeEnd w:id="39"/>
-      <w:r>
-        <w:commentReference w:id="39"/>
+      <w:commentRangeEnd w:id="37"/>
+      <w:r>
+        <w:commentReference w:id="37"/>
       </w:r>
     </w:p>
     <w:p>
@@ -8221,34 +8188,34 @@
         <w:pStyle w:val="Heading2"/>
         <w:spacing w:line="240" w:lineRule="auto"/>
       </w:pPr>
-      <w:commentRangeStart w:id="40"/>
+      <w:commentRangeStart w:id="38"/>
       <w:r>
         <w:t>4</w:t>
       </w:r>
-      <w:commentRangeEnd w:id="40"/>
+      <w:commentRangeEnd w:id="38"/>
       <w:r>
         <w:rPr>
           <w:rStyle w:val="CommentReference"/>
           <w:rFonts w:eastAsiaTheme="minorHAnsi"/>
           <w:i w:val="0"/>
         </w:rPr>
-        <w:commentReference w:id="40"/>
+        <w:commentReference w:id="38"/>
       </w:r>
       <w:r>
         <w:t xml:space="preserve">.1 </w:t>
       </w:r>
-      <w:commentRangeStart w:id="41"/>
+      <w:commentRangeStart w:id="39"/>
       <w:r>
         <w:t>Caveats</w:t>
       </w:r>
-      <w:commentRangeEnd w:id="41"/>
+      <w:commentRangeEnd w:id="39"/>
       <w:r>
         <w:rPr>
           <w:rStyle w:val="CommentReference"/>
           <w:rFonts w:eastAsiaTheme="minorHAnsi"/>
           <w:i w:val="0"/>
         </w:rPr>
-        <w:commentReference w:id="41"/>
+        <w:commentReference w:id="39"/>
       </w:r>
       <w:r>
         <w:t xml:space="preserve"> </w:t>
@@ -8265,27 +8232,27 @@
       <w:r>
         <w:t xml:space="preserve">notable weakness of the GAM approach is </w:t>
       </w:r>
-      <w:commentRangeStart w:id="42"/>
-      <w:commentRangeStart w:id="43"/>
+      <w:commentRangeStart w:id="40"/>
+      <w:commentRangeStart w:id="41"/>
       <w:r>
         <w:t>the</w:t>
       </w:r>
-      <w:commentRangeEnd w:id="42"/>
+      <w:commentRangeEnd w:id="40"/>
       <w:r>
         <w:rPr>
           <w:rStyle w:val="CommentReference"/>
         </w:rPr>
-        <w:commentReference w:id="42"/>
+        <w:commentReference w:id="40"/>
       </w:r>
       <w:r>
         <w:t xml:space="preserve"> model’s sensitivity to the penalty function, often referred to as λ, which controls the degree of smoothness of the spline and, when unchecked, can lead to overfitting. </w:t>
       </w:r>
-      <w:commentRangeEnd w:id="43"/>
+      <w:commentRangeEnd w:id="41"/>
       <w:r>
         <w:rPr>
           <w:rStyle w:val="CommentReference"/>
         </w:rPr>
-        <w:commentReference w:id="43"/>
+        <w:commentReference w:id="41"/>
       </w:r>
       <w:r>
         <w:t xml:space="preserve">Since the purpose of this analysis was diagnostic (the detection of where the spline is changing the most), we were able to avoid undue influence from this parameter by a) selecting only </w:t>
@@ -8357,16 +8324,16 @@
       <w:r>
         <w:t xml:space="preserve">was inherently strict, in that simulations were determined inaccurate if the detected breakpoint varied by </w:t>
       </w:r>
-      <w:commentRangeStart w:id="44"/>
+      <w:commentRangeStart w:id="42"/>
       <w:r>
         <w:t xml:space="preserve">only one degree </w:t>
       </w:r>
-      <w:commentRangeEnd w:id="44"/>
+      <w:commentRangeEnd w:id="42"/>
       <w:r>
         <w:rPr>
           <w:rStyle w:val="CommentReference"/>
         </w:rPr>
-        <w:commentReference w:id="44"/>
+        <w:commentReference w:id="42"/>
       </w:r>
       <w:r>
         <w:t>(except for the overlapping scenario)</w:t>
@@ -8610,9 +8577,93 @@
       <w:r>
         <w:t xml:space="preserve"> </w:t>
       </w:r>
+      <w:commentRangeStart w:id="43"/>
+      <w:r>
+        <w:t xml:space="preserve">likely due to the high contrast in length-at-age between the two regions, which rendered estimates of the completely aggregated data uninformative. </w:t>
+      </w:r>
+      <w:commentRangeEnd w:id="43"/>
+      <w:r>
+        <w:rPr>
+          <w:rStyle w:val="CommentReference"/>
+        </w:rPr>
+        <w:commentReference w:id="43"/>
+      </w:r>
+      <w:r>
+        <w:t xml:space="preserve">This suggests that fishery scientists and managers may need alternative tools to detect and appropriately consider variations in growth at the extremes of </w:t>
+      </w:r>
+      <w:proofErr w:type="spellStart"/>
+      <w:r>
+        <w:t>of</w:t>
+      </w:r>
+      <w:proofErr w:type="spellEnd"/>
+      <w:r>
+        <w:t xml:space="preserve"> </w:t>
+      </w:r>
+      <w:r>
+        <w:t>a stock’s</w:t>
+      </w:r>
+      <w:r>
+        <w:t xml:space="preserve"> spatial domain</w:t>
+      </w:r>
+      <w:r>
+        <w:t>,</w:t>
+      </w:r>
+      <w:r>
+        <w:t xml:space="preserve"> or </w:t>
+      </w:r>
+      <w:r>
+        <w:t xml:space="preserve">occurring at the present moment. </w:t>
+      </w:r>
+      <w:commentRangeStart w:id="44"/>
+      <w:r>
+        <w:t xml:space="preserve">Such breakdown of detection methods at the margins of a series (at the edges of a study region, or at the end of a time-series) has been documented in </w:t>
+      </w:r>
+      <w:r>
+        <w:fldChar w:fldCharType="begin" w:fldLock="1"/>
+      </w:r>
+      <w:r>
+        <w:instrText>ADDIN CSL_CITATION {"citationItems":[{"id":"ITEM-1","itemData":{"DOI":"10.1029/2004GL019448","ISBN":"0094-8276","ISSN":"00948276","abstract":"Empirical studies of climate regime shifts typically use confirmatory statistical techniques with an a priori hypothesis about the timing of the shifts. Although there are methods for an automatic detection of discontinuities in a time series, their performance drastically diminishes at the ends of the series. Since all the methods currently available require a substantial amount of data to be accumulated, the regime shifts are usually detected long after they actually occurred. The proposed sequential algorithm allows for early detection of a regime shift and subsequent monitoring of changes in its magnitude over time. The algorithm can handle the incoming data regardless whether they are presented in the form of anomalies or absolute values. It can be easily used for an automatic calculation of regime shifts in large sets of variables.","author":[{"dropping-particle":"","family":"Rodionov","given":"Sergei N.","non-dropping-particle":"","parse-names":false,"suffix":""}],"container-title":"Geophysical Research Letters","id":"ITEM-1","issue":"9","issued":{"date-parts":[["2004"]]},"page":"2-5","title":"A sequential algorithm for testing climate regime shifts","type":"article-journal","volume":"31"},"uris":["http://www.mendeley.com/documents/?uuid=3fb0ea26-b440-4858-a982-8e92f66955a1"]}],"mendeley":{"formattedCitation":"(Rodionov, 2004)","manualFormatting":"Rodionov (2004)","plainTextFormattedCitation":"(Rodionov, 2004)","previouslyFormattedCitation":"(Rodionov, 2004)"},"properties":{"noteIndex":0},"schema":"https://github.com/citation-style-language/schema/raw/master/csl-citation.json"}</w:instrText>
+      </w:r>
+      <w:r>
+        <w:fldChar w:fldCharType="separate"/>
+      </w:r>
+      <w:r>
+        <w:rPr>
+          <w:noProof/>
+        </w:rPr>
+        <w:t>Rodionov (2004)</w:t>
+      </w:r>
+      <w:r>
+        <w:fldChar w:fldCharType="end"/>
+      </w:r>
+      <w:r>
+        <w:t xml:space="preserve">. </w:t>
+      </w:r>
+      <w:commentRangeEnd w:id="44"/>
+      <w:r>
+        <w:rPr>
+          <w:rStyle w:val="CommentReference"/>
+        </w:rPr>
+        <w:commentReference w:id="44"/>
+      </w:r>
+      <w:r>
+        <w:t xml:space="preserve"> </w:t>
+      </w:r>
+      <w:r>
+        <w:t>W</w:t>
+      </w:r>
+      <w:r>
+        <w:t>ho</w:t>
+      </w:r>
+      <w:r>
+        <w:t xml:space="preserve"> </w:t>
+      </w:r>
+      <w:r>
+        <w:t xml:space="preserve">developed a method using sequential t-tests to perform edge-case detection, and applied it to detect ecosystem regime shifts in the Bering </w:t>
+      </w:r>
       <w:commentRangeStart w:id="45"/>
       <w:r>
-        <w:t xml:space="preserve">likely due to the high contrast in length-at-age between the two regions, which rendered estimates of the completely aggregated data uninformative. </w:t>
+        <w:t>Sea</w:t>
       </w:r>
       <w:commentRangeEnd w:id="45"/>
       <w:r>
@@ -8620,90 +8671,6 @@
           <w:rStyle w:val="CommentReference"/>
         </w:rPr>
         <w:commentReference w:id="45"/>
-      </w:r>
-      <w:r>
-        <w:t xml:space="preserve">This suggests that fishery scientists and managers may need alternative tools to detect and appropriately consider variations in growth at the extremes of </w:t>
-      </w:r>
-      <w:proofErr w:type="spellStart"/>
-      <w:r>
-        <w:t>of</w:t>
-      </w:r>
-      <w:proofErr w:type="spellEnd"/>
-      <w:r>
-        <w:t xml:space="preserve"> </w:t>
-      </w:r>
-      <w:r>
-        <w:t>a stock’s</w:t>
-      </w:r>
-      <w:r>
-        <w:t xml:space="preserve"> spatial domain</w:t>
-      </w:r>
-      <w:r>
-        <w:t>,</w:t>
-      </w:r>
-      <w:r>
-        <w:t xml:space="preserve"> or </w:t>
-      </w:r>
-      <w:r>
-        <w:t xml:space="preserve">occurring at the present moment. </w:t>
-      </w:r>
-      <w:commentRangeStart w:id="46"/>
-      <w:r>
-        <w:t xml:space="preserve">Such breakdown of detection methods at the margins of a series (at the edges of a study region, or at the end of a time-series) has been documented in </w:t>
-      </w:r>
-      <w:r>
-        <w:fldChar w:fldCharType="begin" w:fldLock="1"/>
-      </w:r>
-      <w:r>
-        <w:instrText>ADDIN CSL_CITATION {"citationItems":[{"id":"ITEM-1","itemData":{"DOI":"10.1029/2004GL019448","ISBN":"0094-8276","ISSN":"00948276","abstract":"Empirical studies of climate regime shifts typically use confirmatory statistical techniques with an a priori hypothesis about the timing of the shifts. Although there are methods for an automatic detection of discontinuities in a time series, their performance drastically diminishes at the ends of the series. Since all the methods currently available require a substantial amount of data to be accumulated, the regime shifts are usually detected long after they actually occurred. The proposed sequential algorithm allows for early detection of a regime shift and subsequent monitoring of changes in its magnitude over time. The algorithm can handle the incoming data regardless whether they are presented in the form of anomalies or absolute values. It can be easily used for an automatic calculation of regime shifts in large sets of variables.","author":[{"dropping-particle":"","family":"Rodionov","given":"Sergei N.","non-dropping-particle":"","parse-names":false,"suffix":""}],"container-title":"Geophysical Research Letters","id":"ITEM-1","issue":"9","issued":{"date-parts":[["2004"]]},"page":"2-5","title":"A sequential algorithm for testing climate regime shifts","type":"article-journal","volume":"31"},"uris":["http://www.mendeley.com/documents/?uuid=3fb0ea26-b440-4858-a982-8e92f66955a1"]}],"mendeley":{"formattedCitation":"(Rodionov, 2004)","manualFormatting":"Rodionov (2004)","plainTextFormattedCitation":"(Rodionov, 2004)","previouslyFormattedCitation":"(Rodionov, 2004)"},"properties":{"noteIndex":0},"schema":"https://github.com/citation-style-language/schema/raw/master/csl-citation.json"}</w:instrText>
-      </w:r>
-      <w:r>
-        <w:fldChar w:fldCharType="separate"/>
-      </w:r>
-      <w:r>
-        <w:rPr>
-          <w:noProof/>
-        </w:rPr>
-        <w:t>Rodionov (2004)</w:t>
-      </w:r>
-      <w:r>
-        <w:fldChar w:fldCharType="end"/>
-      </w:r>
-      <w:r>
-        <w:t xml:space="preserve">. </w:t>
-      </w:r>
-      <w:commentRangeEnd w:id="46"/>
-      <w:r>
-        <w:rPr>
-          <w:rStyle w:val="CommentReference"/>
-        </w:rPr>
-        <w:commentReference w:id="46"/>
-      </w:r>
-      <w:r>
-        <w:t xml:space="preserve"> </w:t>
-      </w:r>
-      <w:r>
-        <w:t>W</w:t>
-      </w:r>
-      <w:r>
-        <w:t>ho</w:t>
-      </w:r>
-      <w:r>
-        <w:t xml:space="preserve"> </w:t>
-      </w:r>
-      <w:r>
-        <w:t xml:space="preserve">developed a method using sequential t-tests to perform edge-case detection, and applied it to detect ecosystem regime shifts in the Bering </w:t>
-      </w:r>
-      <w:commentRangeStart w:id="47"/>
-      <w:r>
-        <w:t>Sea</w:t>
-      </w:r>
-      <w:commentRangeEnd w:id="47"/>
-      <w:r>
-        <w:rPr>
-          <w:rStyle w:val="CommentReference"/>
-        </w:rPr>
-        <w:commentReference w:id="47"/>
       </w:r>
       <w:r>
         <w:t xml:space="preserve"> </w:t>
@@ -8789,16 +8756,16 @@
       <w:r>
         <w:t xml:space="preserve"> suggested that somatic growth in fisheries follows ecosystem gradients (rather than management </w:t>
       </w:r>
-      <w:commentRangeStart w:id="48"/>
+      <w:commentRangeStart w:id="46"/>
       <w:r>
         <w:t>boundaries</w:t>
       </w:r>
-      <w:commentRangeEnd w:id="48"/>
+      <w:commentRangeEnd w:id="46"/>
       <w:r>
         <w:rPr>
           <w:rStyle w:val="CommentReference"/>
         </w:rPr>
-        <w:commentReference w:id="48"/>
+        <w:commentReference w:id="46"/>
       </w:r>
       <w:r>
         <w:t>.</w:t>
@@ -8885,7 +8852,7 @@
       <w:r>
         <w:t>extend the reach</w:t>
       </w:r>
-      <w:commentRangeStart w:id="49"/>
+      <w:commentRangeStart w:id="47"/>
       <w:r>
         <w:t xml:space="preserve"> the of future survey</w:t>
       </w:r>
@@ -8895,12 +8862,12 @@
       <w:r>
         <w:t>.</w:t>
       </w:r>
-      <w:commentRangeEnd w:id="49"/>
+      <w:commentRangeEnd w:id="47"/>
       <w:r>
         <w:rPr>
           <w:rStyle w:val="CommentReference"/>
         </w:rPr>
-        <w:commentReference w:id="49"/>
+        <w:commentReference w:id="47"/>
       </w:r>
     </w:p>
     <w:p>
@@ -9097,8 +9064,8 @@
         <w:pStyle w:val="Heading2"/>
         <w:spacing w:line="240" w:lineRule="auto"/>
       </w:pPr>
-      <w:commentRangeStart w:id="50"/>
-      <w:commentRangeStart w:id="51"/>
+      <w:commentRangeStart w:id="48"/>
+      <w:commentRangeStart w:id="49"/>
       <w:r>
         <w:t>4.</w:t>
       </w:r>
@@ -9108,74 +9075,74 @@
       <w:r>
         <w:t>Northeast Pacific Sablefish</w:t>
       </w:r>
-      <w:commentRangeEnd w:id="50"/>
+      <w:commentRangeEnd w:id="48"/>
       <w:r>
         <w:rPr>
           <w:rStyle w:val="CommentReference"/>
           <w:rFonts w:eastAsiaTheme="minorHAnsi"/>
           <w:i w:val="0"/>
         </w:rPr>
-        <w:commentReference w:id="50"/>
-      </w:r>
-      <w:commentRangeEnd w:id="51"/>
+        <w:commentReference w:id="48"/>
+      </w:r>
+      <w:commentRangeEnd w:id="49"/>
       <w:r>
         <w:rPr>
           <w:rStyle w:val="CommentReference"/>
           <w:rFonts w:eastAsiaTheme="minorHAnsi"/>
           <w:i w:val="0"/>
         </w:rPr>
+        <w:commentReference w:id="49"/>
+      </w:r>
+    </w:p>
+    <w:p>
+      <w:pPr>
+        <w:spacing w:after="0" w:line="240" w:lineRule="auto"/>
+      </w:pPr>
+      <w:r>
+        <w:t>Our evaluation of size-at-age for NE Pacific sablefish was directly motivated by the notion that sablefish growth may vary at a scale that is broader than present management boundaries. Estimates of the growth parameters for sablefish are usually based on survey data acquired from chartered commercial trap, trawl or longline vessels (</w:t>
+      </w:r>
+      <w:commentRangeStart w:id="50"/>
+      <w:r>
+        <w:fldChar w:fldCharType="begin"/>
+      </w:r>
+      <w:r>
+        <w:instrText xml:space="preserve"> REF _Ref5376336 \h  \* MERGEFORMAT </w:instrText>
+      </w:r>
+      <w:r>
+        <w:fldChar w:fldCharType="separate"/>
+      </w:r>
+      <w:r>
+        <w:t xml:space="preserve">Table </w:t>
+      </w:r>
+      <w:r>
+        <w:rPr>
+          <w:noProof/>
+        </w:rPr>
+        <w:t>4</w:t>
+      </w:r>
+      <w:r>
+        <w:fldChar w:fldCharType="end"/>
+      </w:r>
+      <w:commentRangeEnd w:id="50"/>
+      <w:r>
+        <w:rPr>
+          <w:rStyle w:val="CommentReference"/>
+        </w:rPr>
+        <w:commentReference w:id="50"/>
+      </w:r>
+      <w:r>
+        <w:t xml:space="preserve">). It is preferable to obtain estimated growth parameters from data collected by  a survey, because fishery-dependent information can be biased due to targeting or gear </w:t>
+      </w:r>
+      <w:commentRangeStart w:id="51"/>
+      <w:r>
+        <w:t xml:space="preserve">selectivity </w:t>
+      </w:r>
+      <w:commentRangeEnd w:id="51"/>
+      <w:r>
+        <w:rPr>
+          <w:rStyle w:val="CommentReference"/>
+        </w:rPr>
         <w:commentReference w:id="51"/>
-      </w:r>
-    </w:p>
-    <w:p>
-      <w:pPr>
-        <w:spacing w:after="0" w:line="240" w:lineRule="auto"/>
-      </w:pPr>
-      <w:r>
-        <w:t>Our evaluation of size-at-age for NE Pacific sablefish was directly motivated by the notion that sablefish growth may vary at a scale that is broader than present management boundaries. Estimates of the growth parameters for sablefish are usually based on survey data acquired from chartered commercial trap, trawl or longline vessels (</w:t>
-      </w:r>
-      <w:commentRangeStart w:id="52"/>
-      <w:r>
-        <w:fldChar w:fldCharType="begin"/>
-      </w:r>
-      <w:r>
-        <w:instrText xml:space="preserve"> REF _Ref5376336 \h  \* MERGEFORMAT </w:instrText>
-      </w:r>
-      <w:r>
-        <w:fldChar w:fldCharType="separate"/>
-      </w:r>
-      <w:r>
-        <w:t xml:space="preserve">Table </w:t>
-      </w:r>
-      <w:r>
-        <w:rPr>
-          <w:noProof/>
-        </w:rPr>
-        <w:t>4</w:t>
-      </w:r>
-      <w:r>
-        <w:fldChar w:fldCharType="end"/>
-      </w:r>
-      <w:commentRangeEnd w:id="52"/>
-      <w:r>
-        <w:rPr>
-          <w:rStyle w:val="CommentReference"/>
-        </w:rPr>
-        <w:commentReference w:id="52"/>
-      </w:r>
-      <w:r>
-        <w:t xml:space="preserve">). It is preferable to obtain estimated growth parameters from data collected by  a survey, because fishery-dependent information can be biased due to targeting or gear </w:t>
-      </w:r>
-      <w:commentRangeStart w:id="53"/>
-      <w:r>
-        <w:t xml:space="preserve">selectivity </w:t>
-      </w:r>
-      <w:commentRangeEnd w:id="53"/>
-      <w:r>
-        <w:rPr>
-          <w:rStyle w:val="CommentReference"/>
-        </w:rPr>
-        <w:commentReference w:id="53"/>
       </w:r>
       <w:r>
         <w:fldChar w:fldCharType="begin" w:fldLock="1"/>
@@ -9612,13 +9579,13 @@
         <w:rPr>
           <w:rStyle w:val="CommentReference"/>
         </w:rPr>
-        <w:commentReference w:id="54"/>
+        <w:commentReference w:id="52"/>
       </w:r>
       <w:r>
         <w:rPr>
           <w:rStyle w:val="CommentReference"/>
         </w:rPr>
-        <w:commentReference w:id="55"/>
+        <w:commentReference w:id="53"/>
       </w:r>
       <w:r>
         <w:t xml:space="preserve"> additional evidence for an increasing cline in </w:t>
@@ -10055,7 +10022,7 @@
       <w:r>
         <w:t xml:space="preserve"> </w:t>
       </w:r>
-      <w:commentRangeStart w:id="56"/>
+      <w:commentRangeStart w:id="54"/>
       <w:r>
         <w:t>(</w:t>
       </w:r>
@@ -10083,12 +10050,12 @@
       <w:r>
         <w:fldChar w:fldCharType="end"/>
       </w:r>
-      <w:commentRangeEnd w:id="56"/>
+      <w:commentRangeEnd w:id="54"/>
       <w:r>
         <w:rPr>
           <w:rStyle w:val="CommentReference"/>
         </w:rPr>
-        <w:commentReference w:id="56"/>
+        <w:commentReference w:id="54"/>
       </w:r>
       <w:r>
         <w:t>)</w:t>
@@ -10132,16 +10099,16 @@
       <w:r>
         <w:t>result in</w:t>
       </w:r>
-      <w:commentRangeStart w:id="57"/>
+      <w:commentRangeStart w:id="55"/>
       <w:r>
         <w:t xml:space="preserve"> </w:t>
       </w:r>
-      <w:commentRangeEnd w:id="57"/>
+      <w:commentRangeEnd w:id="55"/>
       <w:r>
         <w:rPr>
           <w:rStyle w:val="CommentReference"/>
         </w:rPr>
-        <w:commentReference w:id="57"/>
+        <w:commentReference w:id="55"/>
       </w:r>
       <w:r>
         <w:t xml:space="preserve"> </w:t>
@@ -10388,7 +10355,7 @@
       <w:r>
         <w:t>It</w:t>
       </w:r>
-      <w:commentRangeStart w:id="58"/>
+      <w:commentRangeStart w:id="56"/>
       <w:r>
         <w:t xml:space="preserve"> appears</w:t>
       </w:r>
@@ -10431,12 +10398,12 @@
       <w:r>
         <w:t>southerly regions (such as Regions 1 and 2, which are mostly comprised of CC data).</w:t>
       </w:r>
-      <w:commentRangeEnd w:id="58"/>
+      <w:commentRangeEnd w:id="56"/>
       <w:r>
         <w:rPr>
           <w:rStyle w:val="CommentReference"/>
         </w:rPr>
-        <w:commentReference w:id="58"/>
+        <w:commentReference w:id="56"/>
       </w:r>
       <w:r>
         <w:t xml:space="preserve"> Preliminary analyses of sablefish movement rates from tagging data indicate that male sablefish seem to move more frequently to and from sea mounts, which are </w:t>
@@ -11003,16 +10970,16 @@
       <w:r>
         <w:t xml:space="preserve"> (e.g. near- and </w:t>
       </w:r>
-      <w:commentRangeStart w:id="59"/>
+      <w:commentRangeStart w:id="57"/>
       <w:r>
         <w:t>offshore</w:t>
       </w:r>
-      <w:commentRangeEnd w:id="59"/>
+      <w:commentRangeEnd w:id="57"/>
       <w:r>
         <w:rPr>
           <w:rStyle w:val="CommentReference"/>
         </w:rPr>
-        <w:commentReference w:id="59"/>
+        <w:commentReference w:id="57"/>
       </w:r>
       <w:r>
         <w:t>).</w:t>
@@ -11106,7 +11073,7 @@
         <w:spacing w:after="0" w:line="240" w:lineRule="auto"/>
         <w:ind w:firstLine="360"/>
         <w:rPr>
-          <w:ins w:id="60" w:author="Maia Kapur" w:date="2019-05-06T14:23:00Z"/>
+          <w:ins w:id="58" w:author="Maia Kapur" w:date="2019-05-06T14:23:00Z"/>
           <w:b/>
         </w:rPr>
       </w:pPr>
@@ -11146,20 +11113,20 @@
       <w:pPr>
         <w:spacing w:after="0" w:line="240" w:lineRule="auto"/>
         <w:rPr>
-          <w:ins w:id="61" w:author="Maia Kapur" w:date="2019-05-06T14:23:00Z"/>
-        </w:rPr>
-      </w:pPr>
-      <w:commentRangeStart w:id="62"/>
-      <w:ins w:id="63" w:author="Maia Kapur" w:date="2019-05-06T14:23:00Z">
+          <w:ins w:id="59" w:author="Maia Kapur" w:date="2019-05-06T14:23:00Z"/>
+        </w:rPr>
+      </w:pPr>
+      <w:commentRangeStart w:id="60"/>
+      <w:ins w:id="61" w:author="Maia Kapur" w:date="2019-05-06T14:23:00Z">
         <w:r>
           <w:t>X</w:t>
         </w:r>
-        <w:commentRangeEnd w:id="62"/>
+        <w:commentRangeEnd w:id="60"/>
         <w:r>
           <w:rPr>
             <w:rStyle w:val="CommentReference"/>
           </w:rPr>
-          <w:commentReference w:id="62"/>
+          <w:commentReference w:id="60"/>
         </w:r>
       </w:ins>
     </w:p>
@@ -11167,7 +11134,7 @@
       <w:pPr>
         <w:spacing w:after="0" w:line="360" w:lineRule="auto"/>
         <w:rPr>
-          <w:ins w:id="64" w:author="Maia Kapur" w:date="2019-05-06T14:23:00Z"/>
+          <w:ins w:id="62" w:author="Maia Kapur" w:date="2019-05-06T14:23:00Z"/>
         </w:rPr>
         <w:sectPr>
           <w:pgSz w:w="12240" w:h="15840"/>
@@ -11196,9 +11163,9 @@
       <w:pPr>
         <w:spacing w:after="0" w:line="360" w:lineRule="auto"/>
       </w:pPr>
-      <w:bookmarkStart w:id="65" w:name="_Hlk2063740"/>
-      <w:commentRangeStart w:id="66"/>
-      <w:commentRangeStart w:id="67"/>
+      <w:bookmarkStart w:id="63" w:name="_Hlk2063740"/>
+      <w:commentRangeStart w:id="64"/>
+      <w:commentRangeStart w:id="65"/>
       <w:r>
         <w:rPr>
           <w:noProof/>
@@ -11252,19 +11219,19 @@
           </wp:inline>
         </w:drawing>
       </w:r>
-      <w:commentRangeEnd w:id="66"/>
+      <w:commentRangeEnd w:id="64"/>
       <w:r>
         <w:rPr>
           <w:rStyle w:val="CommentReference"/>
         </w:rPr>
-        <w:commentReference w:id="66"/>
-      </w:r>
-      <w:commentRangeEnd w:id="67"/>
+        <w:commentReference w:id="64"/>
+      </w:r>
+      <w:commentRangeEnd w:id="65"/>
       <w:r>
         <w:rPr>
           <w:rStyle w:val="CommentReference"/>
         </w:rPr>
-        <w:commentReference w:id="67"/>
+        <w:commentReference w:id="65"/>
       </w:r>
     </w:p>
     <w:p>
@@ -11272,18 +11239,18 @@
         <w:pStyle w:val="Caption"/>
         <w:spacing w:after="0" w:line="360" w:lineRule="auto"/>
       </w:pPr>
-      <w:bookmarkStart w:id="68" w:name="_Ref2061301"/>
-      <w:commentRangeStart w:id="69"/>
+      <w:bookmarkStart w:id="66" w:name="_Ref2061301"/>
+      <w:commentRangeStart w:id="67"/>
       <w:r>
         <w:t>Figure</w:t>
       </w:r>
-      <w:commentRangeEnd w:id="69"/>
+      <w:commentRangeEnd w:id="67"/>
       <w:r>
         <w:rPr>
           <w:rStyle w:val="CommentReference"/>
           <w:iCs w:val="0"/>
         </w:rPr>
-        <w:commentReference w:id="69"/>
+        <w:commentReference w:id="67"/>
       </w:r>
       <w:r>
         <w:t xml:space="preserve"> </w:t>
@@ -11318,7 +11285,7 @@
         </w:rPr>
         <w:fldChar w:fldCharType="end"/>
       </w:r>
-      <w:bookmarkEnd w:id="68"/>
+      <w:bookmarkEnd w:id="66"/>
       <w:r>
         <w:t xml:space="preserve">. </w:t>
       </w:r>
@@ -11377,7 +11344,7 @@
         <w:pStyle w:val="Caption"/>
         <w:spacing w:after="0" w:line="360" w:lineRule="auto"/>
       </w:pPr>
-      <w:bookmarkStart w:id="70" w:name="_Hlk3275656"/>
+      <w:bookmarkStart w:id="68" w:name="_Hlk3275656"/>
       <w:r>
         <w:rPr>
           <w:noProof/>
@@ -11443,7 +11410,7 @@
         <w:pStyle w:val="Caption"/>
         <w:spacing w:after="0"/>
       </w:pPr>
-      <w:bookmarkStart w:id="71" w:name="_Ref2061305"/>
+      <w:bookmarkStart w:id="69" w:name="_Ref2061305"/>
       <w:r>
         <w:t xml:space="preserve">Figure </w:t>
       </w:r>
@@ -11477,7 +11444,7 @@
         </w:rPr>
         <w:fldChar w:fldCharType="end"/>
       </w:r>
-      <w:bookmarkEnd w:id="71"/>
+      <w:bookmarkEnd w:id="69"/>
       <w:r>
         <w:t xml:space="preserve">. </w:t>
       </w:r>
@@ -11585,8 +11552,8 @@
       <w:pPr>
         <w:spacing w:after="0" w:line="360" w:lineRule="auto"/>
       </w:pPr>
-      <w:bookmarkStart w:id="72" w:name="_Hlk2063726"/>
-      <w:commentRangeStart w:id="73"/>
+      <w:bookmarkStart w:id="70" w:name="_Hlk2063726"/>
+      <w:commentRangeStart w:id="71"/>
       <w:r>
         <w:rPr>
           <w:noProof/>
@@ -11635,12 +11602,12 @@
           </wp:inline>
         </w:drawing>
       </w:r>
-      <w:commentRangeEnd w:id="73"/>
+      <w:commentRangeEnd w:id="71"/>
       <w:r>
         <w:rPr>
           <w:rStyle w:val="CommentReference"/>
         </w:rPr>
-        <w:commentReference w:id="73"/>
+        <w:commentReference w:id="71"/>
       </w:r>
     </w:p>
     <w:p>
@@ -11652,7 +11619,7 @@
       <w:pPr>
         <w:spacing w:after="0" w:line="240" w:lineRule="auto"/>
       </w:pPr>
-      <w:bookmarkStart w:id="74" w:name="_Ref2004405"/>
+      <w:bookmarkStart w:id="72" w:name="_Ref2004405"/>
       <w:r>
         <w:t xml:space="preserve">Figure </w:t>
       </w:r>
@@ -11686,7 +11653,7 @@
         </w:rPr>
         <w:fldChar w:fldCharType="end"/>
       </w:r>
-      <w:bookmarkEnd w:id="74"/>
+      <w:bookmarkEnd w:id="72"/>
       <w:r>
         <w:t xml:space="preserve">. Example dataset for each of the scenarios in </w:t>
       </w:r>
@@ -11760,9 +11727,9 @@
         <w:pStyle w:val="Caption"/>
         <w:spacing w:after="0" w:line="360" w:lineRule="auto"/>
       </w:pPr>
-      <w:bookmarkStart w:id="75" w:name="_Ref5206683"/>
-      <w:bookmarkStart w:id="76" w:name="_Ref5206675"/>
-      <w:bookmarkEnd w:id="72"/>
+      <w:bookmarkStart w:id="73" w:name="_Ref5206683"/>
+      <w:bookmarkStart w:id="74" w:name="_Ref5206675"/>
+      <w:bookmarkEnd w:id="70"/>
       <w:r>
         <w:rPr>
           <w:noProof/>
@@ -11850,82 +11817,82 @@
         </w:rPr>
         <w:fldChar w:fldCharType="end"/>
       </w:r>
+      <w:bookmarkEnd w:id="73"/>
+      <w:r>
+        <w:t xml:space="preserve">. </w:t>
+      </w:r>
+      <w:bookmarkStart w:id="75" w:name="_Hlk8631453"/>
+      <w:r>
+        <w:t xml:space="preserve">a) coverage probabilities for </w:t>
+      </w:r>
+      <w:r>
+        <w:t xml:space="preserve">the </w:t>
+      </w:r>
+      <w:r>
+        <w:t xml:space="preserve">endpoints of </w:t>
+      </w:r>
+      <w:r>
+        <w:t xml:space="preserve">the </w:t>
+      </w:r>
+      <w:r>
+        <w:t>growth curve, L</w:t>
+      </w:r>
+      <w:r>
+        <w:rPr>
+          <w:vertAlign w:val="subscript"/>
+        </w:rPr>
+        <w:t>1</w:t>
+      </w:r>
+      <w:r>
+        <w:t xml:space="preserve"> (left) and L</w:t>
+      </w:r>
+      <w:r>
+        <w:rPr>
+          <w:vertAlign w:val="subscript"/>
+        </w:rPr>
+        <w:t>2</w:t>
+      </w:r>
+      <w:r>
+        <w:t xml:space="preserve"> (right), and b) proportion of 100 simulations for each spatial scenario wherein the correct </w:t>
+      </w:r>
+      <w:r>
+        <w:t>latitudinal breaks</w:t>
+      </w:r>
+      <w:r>
+        <w:t xml:space="preserve"> (</w:t>
+      </w:r>
+      <w:r>
+        <w:t>left</w:t>
+      </w:r>
+      <w:r>
+        <w:t>)</w:t>
+      </w:r>
+      <w:r>
+        <w:t xml:space="preserve">, </w:t>
+      </w:r>
+      <w:r>
+        <w:t>or longitudinal breaks</w:t>
+      </w:r>
+      <w:r>
+        <w:t xml:space="preserve"> (</w:t>
+      </w:r>
+      <w:r>
+        <w:t>center</w:t>
+      </w:r>
+      <w:r>
+        <w:t>)</w:t>
+      </w:r>
+      <w:r>
+        <w:t xml:space="preserve"> or yearly break (right)</w:t>
+      </w:r>
+      <w:r>
+        <w:t xml:space="preserve"> </w:t>
+      </w:r>
+      <w:r>
+        <w:t>were detected.</w:t>
+      </w:r>
+      <w:bookmarkEnd w:id="74"/>
       <w:bookmarkEnd w:id="75"/>
-      <w:r>
-        <w:t xml:space="preserve">. </w:t>
-      </w:r>
-      <w:bookmarkStart w:id="77" w:name="_Hlk8631453"/>
-      <w:r>
-        <w:t xml:space="preserve">a) coverage probabilities for </w:t>
-      </w:r>
-      <w:r>
-        <w:t xml:space="preserve">the </w:t>
-      </w:r>
-      <w:r>
-        <w:t xml:space="preserve">endpoints of </w:t>
-      </w:r>
-      <w:r>
-        <w:t xml:space="preserve">the </w:t>
-      </w:r>
-      <w:r>
-        <w:t>growth curve, L</w:t>
-      </w:r>
-      <w:r>
-        <w:rPr>
-          <w:vertAlign w:val="subscript"/>
-        </w:rPr>
-        <w:t>1</w:t>
-      </w:r>
-      <w:r>
-        <w:t xml:space="preserve"> (left) and L</w:t>
-      </w:r>
-      <w:r>
-        <w:rPr>
-          <w:vertAlign w:val="subscript"/>
-        </w:rPr>
-        <w:t>2</w:t>
-      </w:r>
-      <w:r>
-        <w:t xml:space="preserve"> (right), and b) proportion of 100 simulations for each spatial scenario wherein the correct </w:t>
-      </w:r>
-      <w:r>
-        <w:t>latitudinal breaks</w:t>
-      </w:r>
-      <w:r>
-        <w:t xml:space="preserve"> (</w:t>
-      </w:r>
-      <w:r>
-        <w:t>left</w:t>
-      </w:r>
-      <w:r>
-        <w:t>)</w:t>
-      </w:r>
-      <w:r>
-        <w:t xml:space="preserve">, </w:t>
-      </w:r>
-      <w:r>
-        <w:t>or longitudinal breaks</w:t>
-      </w:r>
-      <w:r>
-        <w:t xml:space="preserve"> (</w:t>
-      </w:r>
-      <w:r>
-        <w:t>center</w:t>
-      </w:r>
-      <w:r>
-        <w:t>)</w:t>
-      </w:r>
-      <w:r>
-        <w:t xml:space="preserve"> or yearly break (right)</w:t>
-      </w:r>
-      <w:r>
-        <w:t xml:space="preserve"> </w:t>
-      </w:r>
-      <w:r>
-        <w:t>were detected.</w:t>
-      </w:r>
-      <w:bookmarkEnd w:id="76"/>
-      <w:bookmarkEnd w:id="77"/>
     </w:p>
     <w:p>
       <w:pPr>
@@ -11942,14 +11909,14 @@
         <w:spacing w:after="0" w:line="360" w:lineRule="auto"/>
       </w:pPr>
     </w:p>
-    <w:bookmarkEnd w:id="65"/>
-    <w:bookmarkEnd w:id="70"/>
+    <w:bookmarkEnd w:id="63"/>
+    <w:bookmarkEnd w:id="68"/>
     <w:p>
       <w:pPr>
         <w:pStyle w:val="Caption"/>
         <w:spacing w:after="0" w:line="360" w:lineRule="auto"/>
       </w:pPr>
-      <w:commentRangeStart w:id="78"/>
+      <w:commentRangeStart w:id="76"/>
       <w:r>
         <w:rPr>
           <w:noProof/>
@@ -11997,13 +11964,13 @@
           </wp:inline>
         </w:drawing>
       </w:r>
-      <w:commentRangeEnd w:id="78"/>
+      <w:commentRangeEnd w:id="76"/>
       <w:r>
         <w:rPr>
           <w:rStyle w:val="CommentReference"/>
           <w:iCs w:val="0"/>
         </w:rPr>
-        <w:commentReference w:id="78"/>
+        <w:commentReference w:id="76"/>
       </w:r>
     </w:p>
     <w:p>
@@ -12079,8 +12046,8 @@
       <w:pPr>
         <w:spacing w:after="0" w:line="360" w:lineRule="auto"/>
       </w:pPr>
-      <w:commentRangeStart w:id="79"/>
-      <w:commentRangeStart w:id="80"/>
+      <w:commentRangeStart w:id="77"/>
+      <w:commentRangeStart w:id="78"/>
       <w:r>
         <w:rPr>
           <w:noProof/>
@@ -12129,19 +12096,19 @@
           </wp:inline>
         </w:drawing>
       </w:r>
-      <w:commentRangeEnd w:id="79"/>
+      <w:commentRangeEnd w:id="77"/>
       <w:r>
         <w:rPr>
           <w:rStyle w:val="CommentReference"/>
         </w:rPr>
-        <w:commentReference w:id="79"/>
-      </w:r>
-      <w:commentRangeEnd w:id="80"/>
+        <w:commentReference w:id="77"/>
+      </w:r>
+      <w:commentRangeEnd w:id="78"/>
       <w:r>
         <w:rPr>
           <w:rStyle w:val="CommentReference"/>
         </w:rPr>
-        <w:commentReference w:id="80"/>
+        <w:commentReference w:id="78"/>
       </w:r>
     </w:p>
     <w:p>
@@ -12149,7 +12116,7 @@
         <w:pStyle w:val="Caption"/>
         <w:spacing w:after="0"/>
       </w:pPr>
-      <w:bookmarkStart w:id="81" w:name="_Ref532305639"/>
+      <w:bookmarkStart w:id="79" w:name="_Ref532305639"/>
       <w:r>
         <w:t xml:space="preserve">Figure </w:t>
       </w:r>
@@ -12183,7 +12150,7 @@
         </w:rPr>
         <w:fldChar w:fldCharType="end"/>
       </w:r>
-      <w:bookmarkEnd w:id="81"/>
+      <w:bookmarkEnd w:id="79"/>
       <w:r>
         <w:t xml:space="preserve">. </w:t>
       </w:r>
@@ -12340,7 +12307,7 @@
         <w:pStyle w:val="Caption"/>
         <w:spacing w:after="0"/>
       </w:pPr>
-      <w:bookmarkStart w:id="82" w:name="_Ref5721192"/>
+      <w:bookmarkStart w:id="80" w:name="_Ref5721192"/>
       <w:r>
         <w:t xml:space="preserve">Figure </w:t>
       </w:r>
@@ -12374,7 +12341,7 @@
         </w:rPr>
         <w:fldChar w:fldCharType="end"/>
       </w:r>
-      <w:bookmarkEnd w:id="82"/>
+      <w:bookmarkEnd w:id="80"/>
       <w:r>
         <w:t xml:space="preserve"> (</w:t>
       </w:r>
@@ -12425,7 +12392,7 @@
         <w:pStyle w:val="Caption"/>
         <w:spacing w:after="0"/>
       </w:pPr>
-      <w:commentRangeStart w:id="83"/>
+      <w:commentRangeStart w:id="81"/>
       <w:r>
         <w:rPr>
           <w:noProof/>
@@ -12481,13 +12448,13 @@
           </wp:inline>
         </w:drawing>
       </w:r>
-      <w:commentRangeEnd w:id="83"/>
+      <w:commentRangeEnd w:id="81"/>
       <w:r>
         <w:rPr>
           <w:rStyle w:val="CommentReference"/>
           <w:iCs w:val="0"/>
         </w:rPr>
-        <w:commentReference w:id="83"/>
+        <w:commentReference w:id="81"/>
       </w:r>
     </w:p>
     <w:p>
@@ -12501,7 +12468,7 @@
           <w:docGrid w:linePitch="360"/>
         </w:sectPr>
       </w:pPr>
-      <w:bookmarkStart w:id="84" w:name="_Ref5281391"/>
+      <w:bookmarkStart w:id="82" w:name="_Ref5281391"/>
       <w:r>
         <w:t xml:space="preserve">Figure </w:t>
       </w:r>
@@ -12535,7 +12502,7 @@
         </w:rPr>
         <w:fldChar w:fldCharType="end"/>
       </w:r>
-      <w:bookmarkEnd w:id="84"/>
+      <w:bookmarkEnd w:id="82"/>
       <w:r>
         <w:t>. Method-detected breakpoints (red dashed lines) and ecosystem-b</w:t>
       </w:r>
@@ -12625,7 +12592,7 @@
           <w:docGrid w:linePitch="360"/>
         </w:sectPr>
       </w:pPr>
-      <w:bookmarkStart w:id="85" w:name="_Ref532305683"/>
+      <w:bookmarkStart w:id="83" w:name="_Ref532305683"/>
       <w:r>
         <w:t xml:space="preserve">Figure </w:t>
       </w:r>
@@ -12659,7 +12626,7 @@
         </w:rPr>
         <w:fldChar w:fldCharType="end"/>
       </w:r>
-      <w:bookmarkEnd w:id="85"/>
+      <w:bookmarkEnd w:id="83"/>
       <w:r>
         <w:t xml:space="preserve">. Fits of von </w:t>
       </w:r>
@@ -12736,7 +12703,7 @@
                 <w:b/>
               </w:rPr>
             </w:pPr>
-            <w:bookmarkStart w:id="86" w:name="_Hlk3275689"/>
+            <w:bookmarkStart w:id="84" w:name="_Hlk3275689"/>
             <w:r>
               <w:rPr>
                 <w:b/>
@@ -13057,8 +13024,8 @@
         <w:pStyle w:val="Caption"/>
         <w:spacing w:before="240" w:after="0" w:line="360" w:lineRule="auto"/>
       </w:pPr>
-      <w:bookmarkStart w:id="87" w:name="_Ref872431"/>
-      <w:bookmarkStart w:id="88" w:name="_Ref872422"/>
+      <w:bookmarkStart w:id="85" w:name="_Ref872431"/>
+      <w:bookmarkStart w:id="86" w:name="_Ref872422"/>
       <w:r>
         <w:t xml:space="preserve">Table </w:t>
       </w:r>
@@ -13092,7 +13059,7 @@
         </w:rPr>
         <w:fldChar w:fldCharType="end"/>
       </w:r>
-      <w:bookmarkEnd w:id="87"/>
+      <w:bookmarkEnd w:id="85"/>
       <w:r>
         <w:t xml:space="preserve">. Summary of </w:t>
       </w:r>
@@ -13108,7 +13075,7 @@
       <w:r>
         <w:t xml:space="preserve"> method </w:t>
       </w:r>
-      <w:bookmarkEnd w:id="88"/>
+      <w:bookmarkEnd w:id="86"/>
       <w:r>
         <w:t>against various degrees of spatial growth variation, and a single temporal scenario.</w:t>
       </w:r>
@@ -13119,7 +13086,7 @@
         <w:spacing w:before="240" w:after="0" w:line="360" w:lineRule="auto"/>
       </w:pPr>
     </w:p>
-    <w:bookmarkEnd w:id="86"/>
+    <w:bookmarkEnd w:id="84"/>
     <w:p>
       <w:pPr>
         <w:pStyle w:val="Caption"/>
@@ -14215,14 +14182,14 @@
         <w:pStyle w:val="Caption"/>
         <w:spacing w:after="0" w:line="360" w:lineRule="auto"/>
       </w:pPr>
-      <w:bookmarkStart w:id="89" w:name="_Ref525720559"/>
+      <w:bookmarkStart w:id="87" w:name="_Ref525720559"/>
     </w:p>
     <w:p>
       <w:pPr>
         <w:pStyle w:val="Caption"/>
         <w:spacing w:after="0"/>
       </w:pPr>
-      <w:bookmarkStart w:id="90" w:name="_Ref8372254"/>
+      <w:bookmarkStart w:id="88" w:name="_Ref8372254"/>
       <w:r>
         <w:t xml:space="preserve">Table </w:t>
       </w:r>
@@ -14256,8 +14223,8 @@
         </w:rPr>
         <w:fldChar w:fldCharType="end"/>
       </w:r>
-      <w:bookmarkEnd w:id="89"/>
-      <w:bookmarkEnd w:id="90"/>
+      <w:bookmarkEnd w:id="87"/>
+      <w:bookmarkEnd w:id="88"/>
       <w:r>
         <w:t xml:space="preserve">. </w:t>
       </w:r>
@@ -14411,7 +14378,7 @@
                 <w:szCs w:val="22"/>
               </w:rPr>
             </w:pPr>
-            <w:commentRangeStart w:id="91"/>
+            <w:commentRangeStart w:id="89"/>
             <w:r>
               <w:rPr>
                 <w:b/>
@@ -14421,12 +14388,12 @@
               <w:lastRenderedPageBreak/>
               <w:t>Region</w:t>
             </w:r>
-            <w:commentRangeEnd w:id="91"/>
+            <w:commentRangeEnd w:id="89"/>
             <w:r>
               <w:rPr>
                 <w:rStyle w:val="CommentReference"/>
               </w:rPr>
-              <w:commentReference w:id="91"/>
+              <w:commentReference w:id="89"/>
             </w:r>
           </w:p>
         </w:tc>
@@ -17872,7 +17839,7 @@
         <w:pStyle w:val="Caption"/>
         <w:spacing w:before="240" w:after="0"/>
       </w:pPr>
-      <w:bookmarkStart w:id="92" w:name="_Ref5376336"/>
+      <w:bookmarkStart w:id="90" w:name="_Ref5376336"/>
       <w:r>
         <w:t xml:space="preserve">Table </w:t>
       </w:r>
@@ -17906,7 +17873,7 @@
         </w:rPr>
         <w:fldChar w:fldCharType="end"/>
       </w:r>
-      <w:bookmarkEnd w:id="92"/>
+      <w:bookmarkEnd w:id="90"/>
       <w:r>
         <w:t xml:space="preserve">. </w:t>
       </w:r>
@@ -18029,18 +17996,18 @@
         <w:pStyle w:val="Heading1"/>
         <w:spacing w:after="0" w:line="360" w:lineRule="auto"/>
       </w:pPr>
-      <w:commentRangeStart w:id="93"/>
+      <w:commentRangeStart w:id="91"/>
       <w:r>
         <w:lastRenderedPageBreak/>
         <w:t>References</w:t>
       </w:r>
-      <w:commentRangeEnd w:id="93"/>
+      <w:commentRangeEnd w:id="91"/>
       <w:r>
         <w:rPr>
           <w:rStyle w:val="CommentReference"/>
           <w:b w:val="0"/>
         </w:rPr>
-        <w:commentReference w:id="93"/>
+        <w:commentReference w:id="91"/>
       </w:r>
     </w:p>
     <w:p>
@@ -19071,7 +19038,7 @@
 
 <file path=word/comments.xml><?xml version="1.0" encoding="utf-8"?>
 <w:comments xmlns:wpc="http://schemas.microsoft.com/office/word/2010/wordprocessingCanvas" xmlns:cx="http://schemas.microsoft.com/office/drawing/2014/chartex" xmlns:cx1="http://schemas.microsoft.com/office/drawing/2015/9/8/chartex" xmlns:cx2="http://schemas.microsoft.com/office/drawing/2015/10/21/chartex" xmlns:cx3="http://schemas.microsoft.com/office/drawing/2016/5/9/chartex" xmlns:cx4="http://schemas.microsoft.com/office/drawing/2016/5/10/chartex" xmlns:cx5="http://schemas.microsoft.com/office/drawing/2016/5/11/chartex" xmlns:cx6="http://schemas.microsoft.com/office/drawing/2016/5/12/chartex" xmlns:cx7="http://schemas.microsoft.com/office/drawing/2016/5/13/chartex" xmlns:cx8="http://schemas.microsoft.com/office/drawing/2016/5/14/chartex" xmlns:mc="http://schemas.openxmlformats.org/markup-compatibility/2006" xmlns:aink="http://schemas.microsoft.com/office/drawing/2016/ink" xmlns:am3d="http://schemas.microsoft.com/office/drawing/2017/model3d" xmlns:o="urn:schemas-microsoft-com:office:office" xmlns:r="http://schemas.openxmlformats.org/officeDocument/2006/relationships" xmlns:m="http://schemas.openxmlformats.org/officeDocument/2006/math" xmlns:v="urn:schemas-microsoft-com:vml" xmlns:wp14="http://schemas.microsoft.com/office/word/2010/wordprocessingDrawing" xmlns:wp="http://schemas.openxmlformats.org/drawingml/2006/wordprocessingDrawing" xmlns:w10="urn:schemas-microsoft-com:office:word" xmlns:w="http://schemas.openxmlformats.org/wordprocessingml/2006/main" xmlns:w14="http://schemas.microsoft.com/office/word/2010/wordml" xmlns:w15="http://schemas.microsoft.com/office/word/2012/wordml" xmlns:w16cid="http://schemas.microsoft.com/office/word/2016/wordml/cid" xmlns:w16se="http://schemas.microsoft.com/office/word/2015/wordml/symex" xmlns:wpg="http://schemas.microsoft.com/office/word/2010/wordprocessingGroup" xmlns:wpi="http://schemas.microsoft.com/office/word/2010/wordprocessingInk" xmlns:wne="http://schemas.microsoft.com/office/word/2006/wordml" xmlns:wps="http://schemas.microsoft.com/office/word/2010/wordprocessingShape" mc:Ignorable="w14 w15 w16se w16cid wp14">
-  <w:comment w:id="10" w:author="Punt, Andre (O&amp;A, Hobart)" w:date="2019-04-22T04:37:00Z" w:initials="PA(H">
+  <w:comment w:id="11" w:author="Connors, Brendan" w:date="2019-04-26T10:41:00Z" w:initials="CB">
     <w:p>
       <w:pPr>
         <w:pStyle w:val="CommentText"/>
@@ -19083,48 +19050,11 @@
         <w:annotationRef/>
       </w:r>
       <w:r>
-        <w:t xml:space="preserve">Why? How sensitive is the method to sample </w:t>
-      </w:r>
-      <w:proofErr w:type="gramStart"/>
-      <w:r>
-        <w:t>size</w:t>
-      </w:r>
-      <w:proofErr w:type="gramEnd"/>
+        <w:t xml:space="preserve">I wonder if this is too strict a threshold? What would the results look like if it was within +/- 1 degree? </w:t>
+      </w:r>
     </w:p>
   </w:comment>
-  <w:comment w:id="11" w:author="Maia Kapur" w:date="2019-04-22T10:01:00Z" w:initials="MK">
-    <w:p>
-      <w:pPr>
-        <w:pStyle w:val="CommentText"/>
-      </w:pPr>
-      <w:r>
-        <w:rPr>
-          <w:rStyle w:val="CommentReference"/>
-        </w:rPr>
-        <w:annotationRef/>
-      </w:r>
-      <w:r>
-        <w:t>This was just how it played out, do we need to test this?</w:t>
-      </w:r>
-    </w:p>
-  </w:comment>
-  <w:comment w:id="13" w:author="Connors, Brendan" w:date="2019-04-26T10:41:00Z" w:initials="CB">
-    <w:p>
-      <w:pPr>
-        <w:pStyle w:val="CommentText"/>
-      </w:pPr>
-      <w:r>
-        <w:rPr>
-          <w:rStyle w:val="CommentReference"/>
-        </w:rPr>
-        <w:annotationRef/>
-      </w:r>
-      <w:r>
-        <w:t xml:space="preserve">I wonder if this is too strict a threshold? What would the results look like if it was within +/- 1 degree? </w:t>
-      </w:r>
-    </w:p>
-  </w:comment>
-  <w:comment w:id="14" w:author="Maia Kapur" w:date="2019-05-09T09:13:00Z" w:initials="MK">
+  <w:comment w:id="12" w:author="Maia Kapur" w:date="2019-05-09T09:13:00Z" w:initials="MK">
     <w:p>
       <w:pPr>
         <w:pStyle w:val="CommentText"/>
@@ -19158,7 +19088,7 @@
       </w:r>
     </w:p>
   </w:comment>
-  <w:comment w:id="15" w:author="Maia Kapur" w:date="2019-05-06T14:15:00Z" w:initials="MK">
+  <w:comment w:id="13" w:author="Maia Kapur" w:date="2019-05-06T14:15:00Z" w:initials="MK">
     <w:p>
       <w:pPr>
         <w:pStyle w:val="CommentText"/>
@@ -19174,7 +19104,7 @@
       </w:r>
     </w:p>
   </w:comment>
-  <w:comment w:id="19" w:author="Melissa Haltuch" w:date="2019-04-12T10:35:00Z" w:initials="MH">
+  <w:comment w:id="17" w:author="Melissa Haltuch" w:date="2019-04-12T10:35:00Z" w:initials="MH">
     <w:p>
       <w:pPr>
         <w:pStyle w:val="CommentText"/>
@@ -19190,7 +19120,7 @@
       </w:r>
     </w:p>
   </w:comment>
-  <w:comment w:id="20" w:author="Maia Kapur" w:date="2019-04-15T10:46:00Z" w:initials="MK">
+  <w:comment w:id="18" w:author="Maia Kapur" w:date="2019-04-15T10:46:00Z" w:initials="MK">
     <w:p>
       <w:pPr>
         <w:pStyle w:val="CommentText"/>
@@ -19206,7 +19136,7 @@
       </w:r>
     </w:p>
   </w:comment>
-  <w:comment w:id="21" w:author="Maia Kapur" w:date="2019-05-06T14:17:00Z" w:initials="MK">
+  <w:comment w:id="19" w:author="Maia Kapur" w:date="2019-05-06T14:17:00Z" w:initials="MK">
     <w:p>
       <w:pPr>
         <w:pStyle w:val="CommentText"/>
@@ -19227,7 +19157,7 @@
       </w:pPr>
     </w:p>
   </w:comment>
-  <w:comment w:id="22" w:author="Maia Kapur" w:date="2019-05-10T09:13:00Z" w:initials="MK">
+  <w:comment w:id="20" w:author="Maia Kapur" w:date="2019-05-10T09:13:00Z" w:initials="MK">
     <w:p>
       <w:pPr>
         <w:pStyle w:val="CommentText"/>
@@ -19243,7 +19173,7 @@
       </w:r>
     </w:p>
   </w:comment>
-  <w:comment w:id="23" w:author="Maia Kapur" w:date="2019-05-06T14:37:00Z" w:initials="MK">
+  <w:comment w:id="21" w:author="Maia Kapur" w:date="2019-05-06T14:37:00Z" w:initials="MK">
     <w:p>
       <w:pPr>
         <w:pStyle w:val="CommentText"/>
@@ -19259,7 +19189,7 @@
       </w:r>
     </w:p>
   </w:comment>
-  <w:comment w:id="24" w:author="Maia Kapur" w:date="2019-05-06T14:18:00Z" w:initials="MK">
+  <w:comment w:id="22" w:author="Maia Kapur" w:date="2019-05-06T14:18:00Z" w:initials="MK">
     <w:p>
       <w:pPr>
         <w:pStyle w:val="CommentText"/>
@@ -19301,7 +19231,7 @@
       </w:pPr>
     </w:p>
   </w:comment>
-  <w:comment w:id="26" w:author="Punt, Andre (O&amp;A, Hobart)" w:date="2019-04-22T05:07:00Z" w:initials="PA(H">
+  <w:comment w:id="24" w:author="Punt, Andre (O&amp;A, Hobart)" w:date="2019-04-22T05:07:00Z" w:initials="PA(H">
     <w:p>
       <w:pPr>
         <w:pStyle w:val="CommentText"/>
@@ -19333,7 +19263,7 @@
       </w:r>
     </w:p>
   </w:comment>
-  <w:comment w:id="27" w:author="Maia Kapur" w:date="2019-05-06T14:18:00Z" w:initials="MK">
+  <w:comment w:id="25" w:author="Maia Kapur" w:date="2019-05-06T14:18:00Z" w:initials="MK">
     <w:p>
       <w:pPr>
         <w:pStyle w:val="CommentText"/>
@@ -19354,7 +19284,7 @@
       </w:pPr>
     </w:p>
   </w:comment>
-  <w:comment w:id="29" w:author="Punt, Andre (O&amp;A, Hobart)" w:date="2019-04-22T05:11:00Z" w:initials="PA(H">
+  <w:comment w:id="27" w:author="Punt, Andre (O&amp;A, Hobart)" w:date="2019-04-22T05:11:00Z" w:initials="PA(H">
     <w:p>
       <w:pPr>
         <w:pStyle w:val="CommentText"/>
@@ -19370,7 +19300,7 @@
       </w:r>
     </w:p>
   </w:comment>
-  <w:comment w:id="31" w:author="Maia Kapur" w:date="2019-05-06T14:42:00Z" w:initials="MK">
+  <w:comment w:id="29" w:author="Maia Kapur" w:date="2019-05-06T14:42:00Z" w:initials="MK">
     <w:p>
       <w:pPr>
         <w:pStyle w:val="CommentText"/>
@@ -19391,7 +19321,7 @@
       </w:pPr>
     </w:p>
   </w:comment>
-  <w:comment w:id="32" w:author="Punt, Andre (O&amp;A, Hobart)" w:date="2019-04-22T05:39:00Z" w:initials="PA(H">
+  <w:comment w:id="30" w:author="Punt, Andre (O&amp;A, Hobart)" w:date="2019-04-22T05:39:00Z" w:initials="PA(H">
     <w:p>
       <w:pPr>
         <w:pStyle w:val="CommentText"/>
@@ -19412,7 +19342,7 @@
       <w:proofErr w:type="spellEnd"/>
     </w:p>
   </w:comment>
-  <w:comment w:id="33" w:author="Maia Kapur" w:date="2019-04-22T10:09:00Z" w:initials="MK">
+  <w:comment w:id="31" w:author="Maia Kapur" w:date="2019-04-22T10:09:00Z" w:initials="MK">
     <w:p>
       <w:pPr>
         <w:pStyle w:val="CommentText"/>
@@ -19425,6 +19355,75 @@
       </w:r>
       <w:r>
         <w:t>Clarified figure c that shows the smoother</w:t>
+      </w:r>
+    </w:p>
+  </w:comment>
+  <w:comment w:id="32" w:author="Maia Kapur" w:date="2019-05-06T14:18:00Z" w:initials="MK">
+    <w:p>
+      <w:pPr>
+        <w:pStyle w:val="CommentText"/>
+      </w:pPr>
+      <w:r>
+        <w:rPr>
+          <w:rStyle w:val="CommentReference"/>
+        </w:rPr>
+        <w:annotationRef/>
+      </w:r>
+      <w:r>
+        <w:rPr>
+          <w:rStyle w:val="CommentReference"/>
+        </w:rPr>
+        <w:t>Captions for these plots suggest they are both (?) age six females…</w:t>
+      </w:r>
+    </w:p>
+    <w:p>
+      <w:pPr>
+        <w:pStyle w:val="CommentText"/>
+      </w:pPr>
+    </w:p>
+  </w:comment>
+  <w:comment w:id="33" w:author="Punt, Andre (O&amp;A, Hobart)" w:date="2019-04-22T05:15:00Z" w:initials="PA(H">
+    <w:p>
+      <w:pPr>
+        <w:pStyle w:val="CommentText"/>
+      </w:pPr>
+      <w:r>
+        <w:rPr>
+          <w:rStyle w:val="CommentReference"/>
+        </w:rPr>
+        <w:annotationRef/>
+      </w:r>
+      <w:r>
+        <w:t xml:space="preserve">Some odd with the captions. Figs 6 and 7 are for female age six animals according to the caption. </w:t>
+      </w:r>
+      <w:proofErr w:type="gramStart"/>
+      <w:r>
+        <w:t>Also</w:t>
+      </w:r>
+      <w:proofErr w:type="gramEnd"/>
+      <w:r>
+        <w:t xml:space="preserve"> </w:t>
+      </w:r>
+      <w:proofErr w:type="spellStart"/>
+      <w:r>
+        <w:t>Fis</w:t>
+      </w:r>
+      <w:proofErr w:type="spellEnd"/>
+      <w:r>
+        <w:t xml:space="preserve"> A4 is for this same fig. Help</w:t>
+      </w:r>
+    </w:p>
+    <w:p>
+      <w:pPr>
+        <w:pStyle w:val="CommentText"/>
+      </w:pPr>
+    </w:p>
+    <w:p>
+      <w:pPr>
+        <w:pStyle w:val="CommentText"/>
+      </w:pPr>
+      <w:r>
+        <w:t>Also introduce the supplementary figures here and not in the captions</w:t>
       </w:r>
     </w:p>
   </w:comment>
@@ -19440,101 +19439,32 @@
         <w:annotationRef/>
       </w:r>
       <w:r>
+        <w:t xml:space="preserve">This does not seem to be consistent with your plots (e.g., A10)?  </w:t>
+      </w:r>
+    </w:p>
+    <w:p>
+      <w:pPr>
+        <w:pStyle w:val="CommentText"/>
+      </w:pPr>
+    </w:p>
+  </w:comment>
+  <w:comment w:id="35" w:author="Punt, Andre (O&amp;A, Hobart)" w:date="2019-04-22T05:11:00Z" w:initials="PA(H">
+    <w:p>
+      <w:pPr>
+        <w:pStyle w:val="CommentText"/>
+      </w:pPr>
+      <w:r>
         <w:rPr>
           <w:rStyle w:val="CommentReference"/>
         </w:rPr>
-        <w:t>Captions for these plots suggest they are both (?) age six females…</w:t>
-      </w:r>
-    </w:p>
-    <w:p>
-      <w:pPr>
-        <w:pStyle w:val="CommentText"/>
-      </w:pPr>
+        <w:annotationRef/>
+      </w:r>
+      <w:r>
+        <w:t>Order of figures – there is no Fig A13</w:t>
+      </w:r>
     </w:p>
   </w:comment>
-  <w:comment w:id="35" w:author="Punt, Andre (O&amp;A, Hobart)" w:date="2019-04-22T05:15:00Z" w:initials="PA(H">
-    <w:p>
-      <w:pPr>
-        <w:pStyle w:val="CommentText"/>
-      </w:pPr>
-      <w:r>
-        <w:rPr>
-          <w:rStyle w:val="CommentReference"/>
-        </w:rPr>
-        <w:annotationRef/>
-      </w:r>
-      <w:r>
-        <w:t xml:space="preserve">Some odd with the captions. Figs 6 and 7 are for female age six animals according to the caption. </w:t>
-      </w:r>
-      <w:proofErr w:type="gramStart"/>
-      <w:r>
-        <w:t>Also</w:t>
-      </w:r>
-      <w:proofErr w:type="gramEnd"/>
-      <w:r>
-        <w:t xml:space="preserve"> </w:t>
-      </w:r>
-      <w:proofErr w:type="spellStart"/>
-      <w:r>
-        <w:t>Fis</w:t>
-      </w:r>
-      <w:proofErr w:type="spellEnd"/>
-      <w:r>
-        <w:t xml:space="preserve"> A4 is for this same fig. Help</w:t>
-      </w:r>
-    </w:p>
-    <w:p>
-      <w:pPr>
-        <w:pStyle w:val="CommentText"/>
-      </w:pPr>
-    </w:p>
-    <w:p>
-      <w:pPr>
-        <w:pStyle w:val="CommentText"/>
-      </w:pPr>
-      <w:r>
-        <w:t>Also introduce the supplementary figures here and not in the captions</w:t>
-      </w:r>
-    </w:p>
-  </w:comment>
-  <w:comment w:id="36" w:author="Maia Kapur" w:date="2019-05-06T14:18:00Z" w:initials="MK">
-    <w:p>
-      <w:pPr>
-        <w:pStyle w:val="CommentText"/>
-      </w:pPr>
-      <w:r>
-        <w:rPr>
-          <w:rStyle w:val="CommentReference"/>
-        </w:rPr>
-        <w:annotationRef/>
-      </w:r>
-      <w:r>
-        <w:t xml:space="preserve">This does not seem to be consistent with your plots (e.g., A10)?  </w:t>
-      </w:r>
-    </w:p>
-    <w:p>
-      <w:pPr>
-        <w:pStyle w:val="CommentText"/>
-      </w:pPr>
-    </w:p>
-  </w:comment>
-  <w:comment w:id="37" w:author="Punt, Andre (O&amp;A, Hobart)" w:date="2019-04-22T05:11:00Z" w:initials="PA(H">
-    <w:p>
-      <w:pPr>
-        <w:pStyle w:val="CommentText"/>
-      </w:pPr>
-      <w:r>
-        <w:rPr>
-          <w:rStyle w:val="CommentReference"/>
-        </w:rPr>
-        <w:annotationRef/>
-      </w:r>
-      <w:r>
-        <w:t>Order of figures – there is no Fig A13</w:t>
-      </w:r>
-    </w:p>
-  </w:comment>
-  <w:comment w:id="38" w:author="Maia Kapur" w:date="2019-05-06T16:00:00Z" w:initials="MK">
+  <w:comment w:id="36" w:author="Maia Kapur" w:date="2019-05-06T16:00:00Z" w:initials="MK">
     <w:p>
       <w:pPr>
         <w:pStyle w:val="CommentText"/>
@@ -19555,7 +19485,7 @@
       </w:r>
     </w:p>
   </w:comment>
-  <w:comment w:id="39" w:author="Christine Stawitz" w:date="2019-05-03T15:02:00Z" w:initials="CS">
+  <w:comment w:id="37" w:author="Christine Stawitz" w:date="2019-05-03T15:02:00Z" w:initials="CS">
     <w:p>
       <w:pPr>
         <w:pStyle w:val="CommentText"/>
@@ -19571,7 +19501,7 @@
       </w:r>
     </w:p>
   </w:comment>
-  <w:comment w:id="40" w:author="Maia Kapur" w:date="2019-05-06T14:05:00Z" w:initials="MK">
+  <w:comment w:id="38" w:author="Maia Kapur" w:date="2019-05-06T14:05:00Z" w:initials="MK">
     <w:p>
       <w:pPr>
         <w:pStyle w:val="CommentText"/>
@@ -19587,7 +19517,7 @@
       </w:r>
     </w:p>
   </w:comment>
-  <w:comment w:id="41" w:author="Maia Kapur" w:date="2019-05-06T14:19:00Z" w:initials="MK">
+  <w:comment w:id="39" w:author="Maia Kapur" w:date="2019-05-06T14:19:00Z" w:initials="MK">
     <w:p>
       <w:pPr>
         <w:pStyle w:val="CommentText"/>
@@ -19616,7 +19546,7 @@
       </w:pPr>
     </w:p>
   </w:comment>
-  <w:comment w:id="42" w:author="Maia Kapur" w:date="2019-05-06T14:45:00Z" w:initials="MK">
+  <w:comment w:id="40" w:author="Maia Kapur" w:date="2019-05-06T14:45:00Z" w:initials="MK">
     <w:p>
       <w:pPr>
         <w:pStyle w:val="CommentText"/>
@@ -19642,7 +19572,7 @@
       </w:pPr>
     </w:p>
   </w:comment>
-  <w:comment w:id="43" w:author="Christine Stawitz" w:date="2019-05-03T15:03:00Z" w:initials="CS">
+  <w:comment w:id="41" w:author="Christine Stawitz" w:date="2019-05-03T15:03:00Z" w:initials="CS">
     <w:p>
       <w:pPr>
         <w:pStyle w:val="CommentText"/>
@@ -19658,7 +19588,7 @@
       </w:r>
     </w:p>
   </w:comment>
-  <w:comment w:id="44" w:author="Christine Stawitz" w:date="2019-05-03T15:15:00Z" w:initials="CS">
+  <w:comment w:id="42" w:author="Christine Stawitz" w:date="2019-05-03T15:15:00Z" w:initials="CS">
     <w:p>
       <w:pPr>
         <w:pStyle w:val="CommentText"/>
@@ -19674,7 +19604,7 @@
       </w:r>
     </w:p>
   </w:comment>
-  <w:comment w:id="45" w:author="Christine Stawitz" w:date="2019-05-03T14:56:00Z" w:initials="CS">
+  <w:comment w:id="43" w:author="Christine Stawitz" w:date="2019-05-03T14:56:00Z" w:initials="CS">
     <w:p>
       <w:pPr>
         <w:pStyle w:val="CommentText"/>
@@ -19690,7 +19620,7 @@
       </w:r>
     </w:p>
   </w:comment>
-  <w:comment w:id="46" w:author="Christine Stawitz" w:date="2019-05-03T15:24:00Z" w:initials="CS">
+  <w:comment w:id="44" w:author="Christine Stawitz" w:date="2019-05-03T15:24:00Z" w:initials="CS">
     <w:p>
       <w:pPr>
         <w:pStyle w:val="CommentText"/>
@@ -19722,7 +19652,7 @@
       </w:r>
     </w:p>
   </w:comment>
-  <w:comment w:id="47" w:author="Maia Kapur" w:date="2019-05-06T14:47:00Z" w:initials="MK">
+  <w:comment w:id="45" w:author="Maia Kapur" w:date="2019-05-06T14:47:00Z" w:initials="MK">
     <w:p>
       <w:pPr>
         <w:pStyle w:val="CommentText"/>
@@ -19743,7 +19673,7 @@
       <w:proofErr w:type="spellEnd"/>
     </w:p>
   </w:comment>
-  <w:comment w:id="48" w:author="Maia Kapur" w:date="2019-05-06T14:20:00Z" w:initials="MK">
+  <w:comment w:id="46" w:author="Maia Kapur" w:date="2019-05-06T14:20:00Z" w:initials="MK">
     <w:p>
       <w:pPr>
         <w:pStyle w:val="CommentText"/>
@@ -19759,7 +19689,7 @@
       </w:r>
     </w:p>
   </w:comment>
-  <w:comment w:id="49" w:author="Christine Stawitz" w:date="2019-05-03T15:21:00Z" w:initials="CS">
+  <w:comment w:id="47" w:author="Christine Stawitz" w:date="2019-05-03T15:21:00Z" w:initials="CS">
     <w:p>
       <w:pPr>
         <w:pStyle w:val="CommentText"/>
@@ -19775,7 +19705,7 @@
       </w:r>
     </w:p>
   </w:comment>
-  <w:comment w:id="50" w:author="Christine Stawitz" w:date="2019-05-03T16:02:00Z" w:initials="CS">
+  <w:comment w:id="48" w:author="Christine Stawitz" w:date="2019-05-03T16:02:00Z" w:initials="CS">
     <w:p>
       <w:pPr>
         <w:pStyle w:val="CommentText"/>
@@ -19791,7 +19721,7 @@
       </w:r>
     </w:p>
   </w:comment>
-  <w:comment w:id="51" w:author="Maia Kapur" w:date="2019-05-06T15:51:00Z" w:initials="MK">
+  <w:comment w:id="49" w:author="Maia Kapur" w:date="2019-05-06T15:51:00Z" w:initials="MK">
     <w:p>
       <w:pPr>
         <w:pStyle w:val="CommentText"/>
@@ -19807,7 +19737,7 @@
       </w:r>
     </w:p>
   </w:comment>
-  <w:comment w:id="52" w:author="Maia Kapur" w:date="2019-05-06T14:21:00Z" w:initials="MK">
+  <w:comment w:id="50" w:author="Maia Kapur" w:date="2019-05-06T14:21:00Z" w:initials="MK">
     <w:p>
       <w:pPr>
         <w:pStyle w:val="CommentText"/>
@@ -19823,7 +19753,7 @@
       </w:r>
     </w:p>
   </w:comment>
-  <w:comment w:id="53" w:author="Connors, Brendan" w:date="2019-04-26T12:04:00Z" w:initials="CB">
+  <w:comment w:id="51" w:author="Connors, Brendan" w:date="2019-04-26T12:04:00Z" w:initials="CB">
     <w:p>
       <w:pPr>
         <w:pStyle w:val="CommentText"/>
@@ -19839,7 +19769,7 @@
       </w:r>
     </w:p>
   </w:comment>
-  <w:comment w:id="54" w:author="Christine Stawitz" w:date="2019-05-03T15:29:00Z" w:initials="CS">
+  <w:comment w:id="52" w:author="Christine Stawitz" w:date="2019-05-03T15:29:00Z" w:initials="CS">
     <w:p>
       <w:pPr>
         <w:pStyle w:val="CommentText"/>
@@ -19868,7 +19798,7 @@
       </w:r>
     </w:p>
   </w:comment>
-  <w:comment w:id="55" w:author="Maia Kapur" w:date="2019-05-06T15:49:00Z" w:initials="MK">
+  <w:comment w:id="53" w:author="Maia Kapur" w:date="2019-05-06T15:49:00Z" w:initials="MK">
     <w:p>
       <w:pPr>
         <w:pStyle w:val="CommentText"/>
@@ -19884,7 +19814,7 @@
       </w:r>
     </w:p>
   </w:comment>
-  <w:comment w:id="56" w:author="Punt, Andre (O&amp;A, Hobart)" w:date="2019-04-22T06:07:00Z" w:initials="PA(H">
+  <w:comment w:id="54" w:author="Punt, Andre (O&amp;A, Hobart)" w:date="2019-04-22T06:07:00Z" w:initials="PA(H">
     <w:p>
       <w:pPr>
         <w:pStyle w:val="CommentText"/>
@@ -19900,7 +19830,7 @@
       </w:r>
     </w:p>
   </w:comment>
-  <w:comment w:id="57" w:author="Connors, Brendan" w:date="2019-04-26T12:09:00Z" w:initials="CB">
+  <w:comment w:id="55" w:author="Connors, Brendan" w:date="2019-04-26T12:09:00Z" w:initials="CB">
     <w:p>
       <w:pPr>
         <w:pStyle w:val="CommentText"/>
@@ -19916,7 +19846,7 @@
       </w:r>
     </w:p>
   </w:comment>
-  <w:comment w:id="58" w:author="Melissa Haltuch" w:date="2019-04-12T12:27:00Z" w:initials="MH">
+  <w:comment w:id="56" w:author="Melissa Haltuch" w:date="2019-04-12T12:27:00Z" w:initials="MH">
     <w:p>
       <w:pPr>
         <w:pStyle w:val="CommentText"/>
@@ -19938,7 +19868,7 @@
       </w:r>
     </w:p>
   </w:comment>
-  <w:comment w:id="59" w:author="Punt, Andre (O&amp;A, Hobart)" w:date="2019-04-22T06:11:00Z" w:initials="PA(H">
+  <w:comment w:id="57" w:author="Punt, Andre (O&amp;A, Hobart)" w:date="2019-04-22T06:11:00Z" w:initials="PA(H">
     <w:p>
       <w:pPr>
         <w:pStyle w:val="CommentText"/>
@@ -19954,7 +19884,7 @@
       </w:r>
     </w:p>
   </w:comment>
-  <w:comment w:id="62" w:author="Connors, Brendan" w:date="2019-04-26T12:15:00Z" w:initials="CB">
+  <w:comment w:id="60" w:author="Connors, Brendan" w:date="2019-04-26T12:15:00Z" w:initials="CB">
     <w:p>
       <w:pPr>
         <w:pStyle w:val="CommentText"/>
@@ -19970,7 +19900,7 @@
       </w:r>
     </w:p>
   </w:comment>
-  <w:comment w:id="66" w:author="Maia Kapur" w:date="2019-05-06T14:23:00Z" w:initials="MK">
+  <w:comment w:id="64" w:author="Maia Kapur" w:date="2019-05-06T14:23:00Z" w:initials="MK">
     <w:p>
       <w:pPr>
         <w:pStyle w:val="CommentText"/>
@@ -19991,7 +19921,7 @@
       </w:pPr>
     </w:p>
   </w:comment>
-  <w:comment w:id="67" w:author="Maia Kapur" w:date="2019-05-13T09:45:00Z" w:initials="MK">
+  <w:comment w:id="65" w:author="Maia Kapur" w:date="2019-05-13T09:45:00Z" w:initials="MK">
     <w:p>
       <w:pPr>
         <w:pStyle w:val="CommentText"/>
@@ -20007,7 +19937,7 @@
       </w:r>
     </w:p>
   </w:comment>
-  <w:comment w:id="69" w:author="Maia Kapur" w:date="2019-05-06T14:24:00Z" w:initials="MK">
+  <w:comment w:id="67" w:author="Maia Kapur" w:date="2019-05-06T14:24:00Z" w:initials="MK">
     <w:p>
       <w:pPr>
         <w:pStyle w:val="CommentText"/>
@@ -20028,7 +19958,7 @@
       </w:pPr>
     </w:p>
   </w:comment>
-  <w:comment w:id="73" w:author="Maia Kapur" w:date="2019-05-06T14:23:00Z" w:initials="MK">
+  <w:comment w:id="71" w:author="Maia Kapur" w:date="2019-05-06T14:23:00Z" w:initials="MK">
     <w:p>
       <w:pPr>
         <w:pStyle w:val="CommentText"/>
@@ -20041,6 +19971,72 @@
       </w:r>
       <w:r>
         <w:t>I really like this figure. No need to say raw data in each panel title, also might consider having scenarios numbered here and in table 1?</w:t>
+      </w:r>
+    </w:p>
+  </w:comment>
+  <w:comment w:id="76" w:author="Maia Kapur" w:date="2019-05-06T14:51:00Z" w:initials="MK">
+    <w:p>
+      <w:pPr>
+        <w:pStyle w:val="CommentText"/>
+      </w:pPr>
+      <w:r>
+        <w:rPr>
+          <w:rStyle w:val="CommentReference"/>
+        </w:rPr>
+        <w:annotationRef/>
+      </w:r>
+      <w:r>
+        <w:t xml:space="preserve">Did you mean to plot residuals vs fitted instead in the lower right? I am a bit concerned that the variance increases as you go from left to right on the </w:t>
+      </w:r>
+      <w:proofErr w:type="gramStart"/>
+      <w:r>
+        <w:t>residuals</w:t>
+      </w:r>
+      <w:proofErr w:type="gramEnd"/>
+      <w:r>
+        <w:t xml:space="preserve"> vs predictor plot  </w:t>
+      </w:r>
+    </w:p>
+    <w:p>
+      <w:pPr>
+        <w:pStyle w:val="CommentText"/>
+      </w:pPr>
+    </w:p>
+  </w:comment>
+  <w:comment w:id="77" w:author="Maia Kapur" w:date="2019-05-06T14:51:00Z" w:initials="MK">
+    <w:p>
+      <w:pPr>
+        <w:pStyle w:val="CommentText"/>
+      </w:pPr>
+      <w:r>
+        <w:rPr>
+          <w:rStyle w:val="CommentReference"/>
+        </w:rPr>
+        <w:annotationRef/>
+      </w:r>
+      <w:r>
+        <w:t xml:space="preserve">The fact that the </w:t>
+      </w:r>
+      <w:proofErr w:type="spellStart"/>
+      <w:r>
+        <w:t>f’is</w:t>
+      </w:r>
+      <w:proofErr w:type="spellEnd"/>
+      <w:r>
+        <w:t xml:space="preserve"> to the right of some of the smoothers and below the last one confused </w:t>
+      </w:r>
+      <w:proofErr w:type="spellStart"/>
+      <w:proofErr w:type="gramStart"/>
+      <w:r>
+        <w:t>me..</w:t>
+      </w:r>
+      <w:proofErr w:type="gramEnd"/>
+      <w:r>
+        <w:t>maybe</w:t>
+      </w:r>
+      <w:proofErr w:type="spellEnd"/>
+      <w:r>
+        <w:t xml:space="preserve"> keep the map plots separate so it can be consistent across predictors</w:t>
       </w:r>
     </w:p>
   </w:comment>
@@ -20056,24 +20052,35 @@
         <w:annotationRef/>
       </w:r>
       <w:r>
-        <w:t xml:space="preserve">Did you mean to plot residuals vs fitted instead in the lower right? I am a bit concerned that the variance increases as you go from left to right on the </w:t>
-      </w:r>
-      <w:proofErr w:type="gramStart"/>
-      <w:r>
-        <w:t>residuals</w:t>
-      </w:r>
-      <w:proofErr w:type="gramEnd"/>
-      <w:r>
-        <w:t xml:space="preserve"> vs predictor plot  </w:t>
-      </w:r>
-    </w:p>
+        <w:t xml:space="preserve">The data are really </w:t>
+      </w:r>
+      <w:proofErr w:type="spellStart"/>
+      <w:r>
+        <w:t>overplotted</w:t>
+      </w:r>
+      <w:proofErr w:type="spellEnd"/>
+      <w:r>
+        <w:t xml:space="preserve"> on the map. I think you could make all of the points the size of the length 40 fish and just use color to denote size, and then use jittering or transparency so the spatial pattern of the data is more clear</w:t>
+      </w:r>
+    </w:p>
+  </w:comment>
+  <w:comment w:id="81" w:author="Maia Kapur" w:date="2019-05-13T09:25:00Z" w:initials="MK">
     <w:p>
       <w:pPr>
         <w:pStyle w:val="CommentText"/>
       </w:pPr>
+      <w:r>
+        <w:rPr>
+          <w:rStyle w:val="CommentReference"/>
+        </w:rPr>
+        <w:annotationRef/>
+      </w:r>
+      <w:r>
+        <w:t>Remake this without data and instead with oceanography</w:t>
+      </w:r>
     </w:p>
   </w:comment>
-  <w:comment w:id="79" w:author="Maia Kapur" w:date="2019-05-06T14:51:00Z" w:initials="MK">
+  <w:comment w:id="89" w:author="Maia Kapur" w:date="2019-05-06T14:52:00Z" w:initials="MK">
     <w:p>
       <w:pPr>
         <w:pStyle w:val="CommentText"/>
@@ -20085,93 +20092,16 @@
         <w:annotationRef/>
       </w:r>
       <w:r>
-        <w:t xml:space="preserve">The fact that the </w:t>
-      </w:r>
-      <w:proofErr w:type="spellStart"/>
-      <w:r>
-        <w:t>f’is</w:t>
-      </w:r>
-      <w:proofErr w:type="spellEnd"/>
-      <w:r>
-        <w:t xml:space="preserve"> to the right of some of the smoothers and below the last one confused </w:t>
-      </w:r>
-      <w:proofErr w:type="spellStart"/>
-      <w:proofErr w:type="gramStart"/>
-      <w:r>
-        <w:t>me..</w:t>
-      </w:r>
-      <w:proofErr w:type="gramEnd"/>
-      <w:r>
-        <w:t>maybe</w:t>
-      </w:r>
-      <w:proofErr w:type="spellEnd"/>
-      <w:r>
-        <w:t xml:space="preserve"> keep the map plots separate so it can be consistent across predictors</w:t>
-      </w:r>
+        <w:t>Would be useful to discuss some of these in the text</w:t>
+      </w:r>
+    </w:p>
+    <w:p>
+      <w:pPr>
+        <w:pStyle w:val="CommentText"/>
+      </w:pPr>
     </w:p>
   </w:comment>
-  <w:comment w:id="80" w:author="Maia Kapur" w:date="2019-05-06T14:51:00Z" w:initials="MK">
-    <w:p>
-      <w:pPr>
-        <w:pStyle w:val="CommentText"/>
-      </w:pPr>
-      <w:r>
-        <w:rPr>
-          <w:rStyle w:val="CommentReference"/>
-        </w:rPr>
-        <w:annotationRef/>
-      </w:r>
-      <w:r>
-        <w:t xml:space="preserve">The data are really </w:t>
-      </w:r>
-      <w:proofErr w:type="spellStart"/>
-      <w:r>
-        <w:t>overplotted</w:t>
-      </w:r>
-      <w:proofErr w:type="spellEnd"/>
-      <w:r>
-        <w:t xml:space="preserve"> on the map. I think you could make all of the points the size of the length 40 fish and just use color to denote size, and then use jittering or transparency so the spatial pattern of the data is more clear</w:t>
-      </w:r>
-    </w:p>
-  </w:comment>
-  <w:comment w:id="83" w:author="Maia Kapur" w:date="2019-05-13T09:25:00Z" w:initials="MK">
-    <w:p>
-      <w:pPr>
-        <w:pStyle w:val="CommentText"/>
-      </w:pPr>
-      <w:r>
-        <w:rPr>
-          <w:rStyle w:val="CommentReference"/>
-        </w:rPr>
-        <w:annotationRef/>
-      </w:r>
-      <w:r>
-        <w:t>Remake this without data and instead with oceanography</w:t>
-      </w:r>
-    </w:p>
-  </w:comment>
-  <w:comment w:id="91" w:author="Maia Kapur" w:date="2019-05-06T14:52:00Z" w:initials="MK">
-    <w:p>
-      <w:pPr>
-        <w:pStyle w:val="CommentText"/>
-      </w:pPr>
-      <w:r>
-        <w:rPr>
-          <w:rStyle w:val="CommentReference"/>
-        </w:rPr>
-        <w:annotationRef/>
-      </w:r>
-      <w:r>
-        <w:t>Would be useful to discuss some of these in the text</w:t>
-      </w:r>
-    </w:p>
-    <w:p>
-      <w:pPr>
-        <w:pStyle w:val="CommentText"/>
-      </w:pPr>
-    </w:p>
-  </w:comment>
-  <w:comment w:id="93" w:author="Punt, Andre (O&amp;A, Hobart)" w:date="2019-04-22T06:12:00Z" w:initials="PA(H">
+  <w:comment w:id="91" w:author="Punt, Andre (O&amp;A, Hobart)" w:date="2019-04-22T06:12:00Z" w:initials="PA(H">
     <w:p>
       <w:pPr>
         <w:pStyle w:val="CommentText"/>
@@ -20192,8 +20122,6 @@
 
 <file path=word/commentsExtended.xml><?xml version="1.0" encoding="utf-8"?>
 <w15:commentsEx xmlns:wpc="http://schemas.microsoft.com/office/word/2010/wordprocessingCanvas" xmlns:cx="http://schemas.microsoft.com/office/drawing/2014/chartex" xmlns:cx1="http://schemas.microsoft.com/office/drawing/2015/9/8/chartex" xmlns:cx2="http://schemas.microsoft.com/office/drawing/2015/10/21/chartex" xmlns:cx3="http://schemas.microsoft.com/office/drawing/2016/5/9/chartex" xmlns:cx4="http://schemas.microsoft.com/office/drawing/2016/5/10/chartex" xmlns:cx5="http://schemas.microsoft.com/office/drawing/2016/5/11/chartex" xmlns:cx6="http://schemas.microsoft.com/office/drawing/2016/5/12/chartex" xmlns:cx7="http://schemas.microsoft.com/office/drawing/2016/5/13/chartex" xmlns:cx8="http://schemas.microsoft.com/office/drawing/2016/5/14/chartex" xmlns:mc="http://schemas.openxmlformats.org/markup-compatibility/2006" xmlns:aink="http://schemas.microsoft.com/office/drawing/2016/ink" xmlns:am3d="http://schemas.microsoft.com/office/drawing/2017/model3d" xmlns:o="urn:schemas-microsoft-com:office:office" xmlns:r="http://schemas.openxmlformats.org/officeDocument/2006/relationships" xmlns:m="http://schemas.openxmlformats.org/officeDocument/2006/math" xmlns:v="urn:schemas-microsoft-com:vml" xmlns:wp14="http://schemas.microsoft.com/office/word/2010/wordprocessingDrawing" xmlns:wp="http://schemas.openxmlformats.org/drawingml/2006/wordprocessingDrawing" xmlns:w10="urn:schemas-microsoft-com:office:word" xmlns:w="http://schemas.openxmlformats.org/wordprocessingml/2006/main" xmlns:w14="http://schemas.microsoft.com/office/word/2010/wordml" xmlns:w15="http://schemas.microsoft.com/office/word/2012/wordml" xmlns:w16cid="http://schemas.microsoft.com/office/word/2016/wordml/cid" xmlns:w16se="http://schemas.microsoft.com/office/word/2015/wordml/symex" xmlns:wpg="http://schemas.microsoft.com/office/word/2010/wordprocessingGroup" xmlns:wpi="http://schemas.microsoft.com/office/word/2010/wordprocessingInk" xmlns:wne="http://schemas.microsoft.com/office/word/2006/wordml" xmlns:wps="http://schemas.microsoft.com/office/word/2010/wordprocessingShape" mc:Ignorable="w14 w15 w16se w16cid wp14">
-  <w15:commentEx w15:paraId="2C69C8AD" w15:done="0"/>
-  <w15:commentEx w15:paraId="0A7F0425" w15:paraIdParent="2C69C8AD" w15:done="0"/>
   <w15:commentEx w15:paraId="4440D6A7" w15:done="0"/>
   <w15:commentEx w15:paraId="6756A6F8" w15:paraIdParent="4440D6A7" w15:done="0"/>
   <w15:commentEx w15:paraId="17BA2E5F" w15:done="0"/>
@@ -20251,8 +20179,6 @@
 
 <file path=word/commentsIds.xml><?xml version="1.0" encoding="utf-8"?>
 <w16cid:commentsIds xmlns:wpc="http://schemas.microsoft.com/office/word/2010/wordprocessingCanvas" xmlns:cx="http://schemas.microsoft.com/office/drawing/2014/chartex" xmlns:cx1="http://schemas.microsoft.com/office/drawing/2015/9/8/chartex" xmlns:cx2="http://schemas.microsoft.com/office/drawing/2015/10/21/chartex" xmlns:cx3="http://schemas.microsoft.com/office/drawing/2016/5/9/chartex" xmlns:cx4="http://schemas.microsoft.com/office/drawing/2016/5/10/chartex" xmlns:cx5="http://schemas.microsoft.com/office/drawing/2016/5/11/chartex" xmlns:cx6="http://schemas.microsoft.com/office/drawing/2016/5/12/chartex" xmlns:cx7="http://schemas.microsoft.com/office/drawing/2016/5/13/chartex" xmlns:cx8="http://schemas.microsoft.com/office/drawing/2016/5/14/chartex" xmlns:mc="http://schemas.openxmlformats.org/markup-compatibility/2006" xmlns:aink="http://schemas.microsoft.com/office/drawing/2016/ink" xmlns:am3d="http://schemas.microsoft.com/office/drawing/2017/model3d" xmlns:o="urn:schemas-microsoft-com:office:office" xmlns:r="http://schemas.openxmlformats.org/officeDocument/2006/relationships" xmlns:m="http://schemas.openxmlformats.org/officeDocument/2006/math" xmlns:v="urn:schemas-microsoft-com:vml" xmlns:wp14="http://schemas.microsoft.com/office/word/2010/wordprocessingDrawing" xmlns:wp="http://schemas.openxmlformats.org/drawingml/2006/wordprocessingDrawing" xmlns:w10="urn:schemas-microsoft-com:office:word" xmlns:w="http://schemas.openxmlformats.org/wordprocessingml/2006/main" xmlns:w14="http://schemas.microsoft.com/office/word/2010/wordml" xmlns:w15="http://schemas.microsoft.com/office/word/2012/wordml" xmlns:w16cid="http://schemas.microsoft.com/office/word/2016/wordml/cid" xmlns:w16se="http://schemas.microsoft.com/office/word/2015/wordml/symex" xmlns:wpg="http://schemas.microsoft.com/office/word/2010/wordprocessingGroup" xmlns:wpi="http://schemas.microsoft.com/office/word/2010/wordprocessingInk" xmlns:wne="http://schemas.microsoft.com/office/word/2006/wordml" xmlns:wps="http://schemas.microsoft.com/office/word/2010/wordprocessingShape" mc:Ignorable="w14 w15 w16se w16cid wp14">
-  <w16cid:commentId w16cid:paraId="2C69C8AD" w16cid:durableId="20680749"/>
-  <w16cid:commentId w16cid:paraId="0A7F0425" w16cid:durableId="20680F7A"/>
   <w16cid:commentId w16cid:paraId="4440D6A7" w16cid:durableId="207ABFFC"/>
   <w16cid:commentId w16cid:paraId="6756A6F8" w16cid:durableId="207E6DB2"/>
   <w16cid:commentId w16cid:paraId="17BA2E5F" w16cid:durableId="207AC017"/>
@@ -20928,17 +20854,17 @@
 
 <file path=word/people.xml><?xml version="1.0" encoding="utf-8"?>
 <w15:people xmlns:wpc="http://schemas.microsoft.com/office/word/2010/wordprocessingCanvas" xmlns:cx="http://schemas.microsoft.com/office/drawing/2014/chartex" xmlns:cx1="http://schemas.microsoft.com/office/drawing/2015/9/8/chartex" xmlns:cx2="http://schemas.microsoft.com/office/drawing/2015/10/21/chartex" xmlns:cx3="http://schemas.microsoft.com/office/drawing/2016/5/9/chartex" xmlns:cx4="http://schemas.microsoft.com/office/drawing/2016/5/10/chartex" xmlns:cx5="http://schemas.microsoft.com/office/drawing/2016/5/11/chartex" xmlns:cx6="http://schemas.microsoft.com/office/drawing/2016/5/12/chartex" xmlns:cx7="http://schemas.microsoft.com/office/drawing/2016/5/13/chartex" xmlns:cx8="http://schemas.microsoft.com/office/drawing/2016/5/14/chartex" xmlns:mc="http://schemas.openxmlformats.org/markup-compatibility/2006" xmlns:aink="http://schemas.microsoft.com/office/drawing/2016/ink" xmlns:am3d="http://schemas.microsoft.com/office/drawing/2017/model3d" xmlns:o="urn:schemas-microsoft-com:office:office" xmlns:r="http://schemas.openxmlformats.org/officeDocument/2006/relationships" xmlns:m="http://schemas.openxmlformats.org/officeDocument/2006/math" xmlns:v="urn:schemas-microsoft-com:vml" xmlns:wp14="http://schemas.microsoft.com/office/word/2010/wordprocessingDrawing" xmlns:wp="http://schemas.openxmlformats.org/drawingml/2006/wordprocessingDrawing" xmlns:w10="urn:schemas-microsoft-com:office:word" xmlns:w="http://schemas.openxmlformats.org/wordprocessingml/2006/main" xmlns:w14="http://schemas.microsoft.com/office/word/2010/wordml" xmlns:w15="http://schemas.microsoft.com/office/word/2012/wordml" xmlns:w16cid="http://schemas.microsoft.com/office/word/2016/wordml/cid" xmlns:w16se="http://schemas.microsoft.com/office/word/2015/wordml/symex" xmlns:wpg="http://schemas.microsoft.com/office/word/2010/wordprocessingGroup" xmlns:wpi="http://schemas.microsoft.com/office/word/2010/wordprocessingInk" xmlns:wne="http://schemas.microsoft.com/office/word/2006/wordml" xmlns:wps="http://schemas.microsoft.com/office/word/2010/wordprocessingShape" mc:Ignorable="w14 w15 w16se w16cid wp14">
-  <w15:person w15:author="Punt, Andre (O&amp;A, Hobart)">
-    <w15:presenceInfo w15:providerId="AD" w15:userId="S-1-5-21-61289985-2027487937-1858953157-2555"/>
+  <w15:person w15:author="Connors, Brendan">
+    <w15:presenceInfo w15:providerId="AD" w15:userId="S-1-5-21-334392860-1687531001-4089495415-151716"/>
   </w15:person>
   <w15:person w15:author="Maia Kapur">
     <w15:presenceInfo w15:providerId="None" w15:userId="Maia Kapur"/>
   </w15:person>
-  <w15:person w15:author="Connors, Brendan">
-    <w15:presenceInfo w15:providerId="AD" w15:userId="S-1-5-21-334392860-1687531001-4089495415-151716"/>
-  </w15:person>
   <w15:person w15:author="Melissa Haltuch">
     <w15:presenceInfo w15:providerId="None" w15:userId="Melissa Haltuch"/>
+  </w15:person>
+  <w15:person w15:author="Punt, Andre (O&amp;A, Hobart)">
+    <w15:presenceInfo w15:providerId="AD" w15:userId="S-1-5-21-61289985-2027487937-1858953157-2555"/>
   </w15:person>
   <w15:person w15:author="Christine Stawitz">
     <w15:presenceInfo w15:providerId="Windows Live" w15:userId="3e7e7b8720040a49"/>
@@ -22097,7 +22023,7 @@
 </file>
 
 <file path=customXml/itemProps1.xml><?xml version="1.0" encoding="utf-8"?>
-<ds:datastoreItem xmlns:ds="http://schemas.openxmlformats.org/officeDocument/2006/customXml" ds:itemID="{C88301E4-3302-4007-9124-95AD35156E15}">
+<ds:datastoreItem xmlns:ds="http://schemas.openxmlformats.org/officeDocument/2006/customXml" ds:itemID="{C7D31F0F-6328-4D86-BB2C-410D5EDF4A4B}">
   <ds:schemaRefs>
     <ds:schemaRef ds:uri="http://schemas.openxmlformats.org/officeDocument/2006/bibliography"/>
   </ds:schemaRefs>

</xml_diff>